<commit_message>
refactor: refactored documentation and added train.ipynb
</commit_message>
<xml_diff>
--- a/docs/AT2-N2-NT.docx
+++ b/docs/AT2-N2-NT.docx
@@ -638,7 +638,7 @@
                                 <w:sz w:val="36"/>
                                 <w:szCs w:val="36"/>
                               </w:rPr>
-                              <w:t xml:space="preserve">Prof. Dr. </w:t>
+                              <w:t xml:space="preserve">Prof. </w:t>
                             </w:r>
                             <w:r>
                               <w:rPr>
@@ -751,7 +751,7 @@
                           <w:sz w:val="36"/>
                           <w:szCs w:val="36"/>
                         </w:rPr>
-                        <w:t xml:space="preserve">Prof. Dr. </w:t>
+                        <w:t xml:space="preserve">Prof. </w:t>
                       </w:r>
                       <w:r>
                         <w:rPr>
@@ -1505,7 +1505,7 @@
         <w:rPr>
           <w:noProof/>
         </w:rPr>
-        <w:instrText xml:space="preserve"> PAGEREF _Toc200640625 \h </w:instrText>
+        <w:instrText xml:space="preserve"> PAGEREF _Toc200725016 \h </w:instrText>
       </w:r>
       <w:r>
         <w:rPr>
@@ -1584,7 +1584,7 @@
         <w:rPr>
           <w:noProof/>
         </w:rPr>
-        <w:instrText xml:space="preserve"> PAGEREF _Toc200640626 \h </w:instrText>
+        <w:instrText xml:space="preserve"> PAGEREF _Toc200725017 \h </w:instrText>
       </w:r>
       <w:r>
         <w:rPr>
@@ -1663,7 +1663,7 @@
         <w:rPr>
           <w:noProof/>
         </w:rPr>
-        <w:instrText xml:space="preserve"> PAGEREF _Toc200640627 \h </w:instrText>
+        <w:instrText xml:space="preserve"> PAGEREF _Toc200725018 \h </w:instrText>
       </w:r>
       <w:r>
         <w:rPr>
@@ -1724,7 +1724,7 @@
         <w:rPr>
           <w:noProof/>
         </w:rPr>
-        <w:t>PRÉ-PROCESSAMENTO E ENGENHARIA DE FEATURES AVANÇADA</w:t>
+        <w:t>PRÉ-PROCESSAMENTO E ENGENHARIA DE FEATURES</w:t>
       </w:r>
       <w:r>
         <w:rPr>
@@ -1742,7 +1742,7 @@
         <w:rPr>
           <w:noProof/>
         </w:rPr>
-        <w:instrText xml:space="preserve"> PAGEREF _Toc200640628 \h </w:instrText>
+        <w:instrText xml:space="preserve"> PAGEREF _Toc200725019 \h </w:instrText>
       </w:r>
       <w:r>
         <w:rPr>
@@ -1821,7 +1821,7 @@
         <w:rPr>
           <w:noProof/>
         </w:rPr>
-        <w:instrText xml:space="preserve"> PAGEREF _Toc200640629 \h </w:instrText>
+        <w:instrText xml:space="preserve"> PAGEREF _Toc200725020 \h </w:instrText>
       </w:r>
       <w:r>
         <w:rPr>
@@ -1882,7 +1882,7 @@
         <w:rPr>
           <w:noProof/>
         </w:rPr>
-        <w:t>Otimização de Hiperparâmetros com Optuna</w:t>
+        <w:t>OTIMIZAÇÃO DE HIPERPARÂMETROS COM OPTUNA</w:t>
       </w:r>
       <w:r>
         <w:rPr>
@@ -1900,7 +1900,7 @@
         <w:rPr>
           <w:noProof/>
         </w:rPr>
-        <w:instrText xml:space="preserve"> PAGEREF _Toc200640630 \h </w:instrText>
+        <w:instrText xml:space="preserve"> PAGEREF _Toc200725021 \h </w:instrText>
       </w:r>
       <w:r>
         <w:rPr>
@@ -1961,7 +1961,7 @@
         <w:rPr>
           <w:noProof/>
         </w:rPr>
-        <w:t>Validação e Construção do Modelo Ensemble</w:t>
+        <w:t>VALIDAÇÃO E CONSTRUÇÃO DO MODELO ENSEMBLE</w:t>
       </w:r>
       <w:r>
         <w:rPr>
@@ -1979,7 +1979,7 @@
         <w:rPr>
           <w:noProof/>
         </w:rPr>
-        <w:instrText xml:space="preserve"> PAGEREF _Toc200640631 \h </w:instrText>
+        <w:instrText xml:space="preserve"> PAGEREF _Toc200725022 \h </w:instrText>
       </w:r>
       <w:r>
         <w:rPr>
@@ -2058,7 +2058,7 @@
         <w:rPr>
           <w:noProof/>
         </w:rPr>
-        <w:instrText xml:space="preserve"> PAGEREF _Toc200640632 \h </w:instrText>
+        <w:instrText xml:space="preserve"> PAGEREF _Toc200725023 \h </w:instrText>
       </w:r>
       <w:r>
         <w:rPr>
@@ -2137,7 +2137,7 @@
         <w:rPr>
           <w:noProof/>
         </w:rPr>
-        <w:instrText xml:space="preserve"> PAGEREF _Toc200640633 \h </w:instrText>
+        <w:instrText xml:space="preserve"> PAGEREF _Toc200725024 \h </w:instrText>
       </w:r>
       <w:r>
         <w:rPr>
@@ -2216,7 +2216,7 @@
         <w:rPr>
           <w:noProof/>
         </w:rPr>
-        <w:instrText xml:space="preserve"> PAGEREF _Toc200640634 \h </w:instrText>
+        <w:instrText xml:space="preserve"> PAGEREF _Toc200725025 \h </w:instrText>
       </w:r>
       <w:r>
         <w:rPr>
@@ -2295,7 +2295,7 @@
         <w:rPr>
           <w:noProof/>
         </w:rPr>
-        <w:instrText xml:space="preserve"> PAGEREF _Toc200640635 \h </w:instrText>
+        <w:instrText xml:space="preserve"> PAGEREF _Toc200725026 \h </w:instrText>
       </w:r>
       <w:r>
         <w:rPr>
@@ -2312,7 +2312,7 @@
         <w:rPr>
           <w:noProof/>
         </w:rPr>
-        <w:t>6</w:t>
+        <w:t>7</w:t>
       </w:r>
       <w:r>
         <w:rPr>
@@ -2357,7 +2357,7 @@
         <w:rPr>
           <w:noProof/>
         </w:rPr>
-        <w:instrText xml:space="preserve"> PAGEREF _Toc200640636 \h </w:instrText>
+        <w:instrText xml:space="preserve"> PAGEREF _Toc200725027 \h </w:instrText>
       </w:r>
       <w:r>
         <w:rPr>
@@ -2374,7 +2374,131 @@
         <w:rPr>
           <w:noProof/>
         </w:rPr>
-        <w:t>6</w:t>
+        <w:t>8</w:t>
+      </w:r>
+      <w:r>
+        <w:rPr>
+          <w:noProof/>
+        </w:rPr>
+        <w:fldChar w:fldCharType="end"/>
+      </w:r>
+    </w:p>
+    <w:p>
+      <w:pPr>
+        <w:pStyle w:val="Sumrio1"/>
+        <w:tabs>
+          <w:tab w:val="right" w:leader="dot" w:pos="9061"/>
+        </w:tabs>
+        <w:rPr>
+          <w:rFonts w:asciiTheme="minorHAnsi" w:eastAsiaTheme="minorEastAsia" w:hAnsiTheme="minorHAnsi"/>
+          <w:noProof/>
+          <w:sz w:val="24"/>
+          <w:szCs w:val="24"/>
+          <w:lang w:eastAsia="pt-BR"/>
+        </w:rPr>
+      </w:pPr>
+      <w:r>
+        <w:rPr>
+          <w:noProof/>
+        </w:rPr>
+        <w:t>APÊNDICE A – CAPTURA DE TELA DA SUBMISSÃO DO ARQUIVO NA PLATAFORMA KAGGLE</w:t>
+      </w:r>
+      <w:r>
+        <w:rPr>
+          <w:noProof/>
+        </w:rPr>
+        <w:tab/>
+      </w:r>
+      <w:r>
+        <w:rPr>
+          <w:noProof/>
+        </w:rPr>
+        <w:fldChar w:fldCharType="begin"/>
+      </w:r>
+      <w:r>
+        <w:rPr>
+          <w:noProof/>
+        </w:rPr>
+        <w:instrText xml:space="preserve"> PAGEREF _Toc200725028 \h </w:instrText>
+      </w:r>
+      <w:r>
+        <w:rPr>
+          <w:noProof/>
+        </w:rPr>
+      </w:r>
+      <w:r>
+        <w:rPr>
+          <w:noProof/>
+        </w:rPr>
+        <w:fldChar w:fldCharType="separate"/>
+      </w:r>
+      <w:r>
+        <w:rPr>
+          <w:noProof/>
+        </w:rPr>
+        <w:t>9</w:t>
+      </w:r>
+      <w:r>
+        <w:rPr>
+          <w:noProof/>
+        </w:rPr>
+        <w:fldChar w:fldCharType="end"/>
+      </w:r>
+    </w:p>
+    <w:p>
+      <w:pPr>
+        <w:pStyle w:val="Sumrio1"/>
+        <w:tabs>
+          <w:tab w:val="right" w:leader="dot" w:pos="9061"/>
+        </w:tabs>
+        <w:rPr>
+          <w:rFonts w:asciiTheme="minorHAnsi" w:eastAsiaTheme="minorEastAsia" w:hAnsiTheme="minorHAnsi"/>
+          <w:noProof/>
+          <w:sz w:val="24"/>
+          <w:szCs w:val="24"/>
+          <w:lang w:eastAsia="pt-BR"/>
+        </w:rPr>
+      </w:pPr>
+      <w:r>
+        <w:rPr>
+          <w:noProof/>
+        </w:rPr>
+        <w:t>APÊNDICE B – CAPTURA DE TELA DA CLASSIFICAÇÃO NO LEADERBOARD DA PLATAFORMA KAGGLE</w:t>
+      </w:r>
+      <w:r>
+        <w:rPr>
+          <w:noProof/>
+        </w:rPr>
+        <w:tab/>
+      </w:r>
+      <w:r>
+        <w:rPr>
+          <w:noProof/>
+        </w:rPr>
+        <w:fldChar w:fldCharType="begin"/>
+      </w:r>
+      <w:r>
+        <w:rPr>
+          <w:noProof/>
+        </w:rPr>
+        <w:instrText xml:space="preserve"> PAGEREF _Toc200725029 \h </w:instrText>
+      </w:r>
+      <w:r>
+        <w:rPr>
+          <w:noProof/>
+        </w:rPr>
+      </w:r>
+      <w:r>
+        <w:rPr>
+          <w:noProof/>
+        </w:rPr>
+        <w:fldChar w:fldCharType="separate"/>
+      </w:r>
+      <w:r>
+        <w:rPr>
+          <w:noProof/>
+        </w:rPr>
+        <w:t>9</w:t>
       </w:r>
       <w:r>
         <w:rPr>
@@ -2402,7 +2526,7 @@
         </w:numPr>
       </w:pPr>
       <w:bookmarkStart w:id="2" w:name="_Toc175920880"/>
-      <w:bookmarkStart w:id="3" w:name="_Toc200640625"/>
+      <w:bookmarkStart w:id="3" w:name="_Toc200725016"/>
       <w:r>
         <w:lastRenderedPageBreak/>
         <w:t>INTRODUÇÃO</w:t>
@@ -2538,7 +2662,7 @@
           <w:numId w:val="1"/>
         </w:numPr>
       </w:pPr>
-      <w:bookmarkStart w:id="4" w:name="_Toc200640626"/>
+      <w:bookmarkStart w:id="4" w:name="_Toc200725017"/>
       <w:r>
         <w:t>METODOLOGIA</w:t>
       </w:r>
@@ -2568,7 +2692,7 @@
           <w:numId w:val="1"/>
         </w:numPr>
       </w:pPr>
-      <w:bookmarkStart w:id="5" w:name="_Toc200640627"/>
+      <w:bookmarkStart w:id="5" w:name="_Toc200725018"/>
       <w:r>
         <w:t>ANÁLISE EXPLORATÓRIA DE DADOS (EDA)</w:t>
       </w:r>
@@ -2769,9 +2893,9 @@
           <w:numId w:val="1"/>
         </w:numPr>
       </w:pPr>
-      <w:bookmarkStart w:id="6" w:name="_Toc200640628"/>
-      <w:r>
-        <w:t>PRÉ-PROCESSAMENTO E ENGENHARIA DE FEATURES AVANÇADA</w:t>
+      <w:bookmarkStart w:id="6" w:name="_Toc200725019"/>
+      <w:r>
+        <w:t>PRÉ-PROCESSAMENTO E ENGENHARIA DE FEATURES</w:t>
       </w:r>
       <w:bookmarkEnd w:id="6"/>
     </w:p>
@@ -2786,14 +2910,20 @@
         <w:rPr>
           <w:rFonts w:ascii="Times New Roman" w:hAnsi="Times New Roman" w:cs="Times New Roman"/>
         </w:rPr>
-        <w:t xml:space="preserve">A preparação dos dados foi realizada pela função </w:t>
+        <w:t>A preparação dos dados foi realizada pela função</w:t>
+      </w:r>
+      <w:r>
+        <w:rPr>
+          <w:rFonts w:ascii="Times New Roman" w:hAnsi="Times New Roman" w:cs="Times New Roman"/>
+        </w:rPr>
+        <w:t xml:space="preserve"> </w:t>
       </w:r>
       <w:proofErr w:type="spellStart"/>
       <w:r>
         <w:rPr>
           <w:rFonts w:ascii="Times New Roman" w:hAnsi="Times New Roman" w:cs="Times New Roman"/>
         </w:rPr>
-        <w:t>advanced_feature_engineering</w:t>
+        <w:t>feature_engineering</w:t>
       </w:r>
       <w:proofErr w:type="spellEnd"/>
       <w:r>
@@ -2903,13 +3033,7 @@
         <w:rPr>
           <w:rFonts w:ascii="Times New Roman" w:hAnsi="Times New Roman" w:cs="Times New Roman"/>
         </w:rPr>
-        <w:t>: Valores nulos foram preenchidos com a mediana da respectiva coluna para minimizar a distorção da distribuição</w:t>
-      </w:r>
-      <w:r>
-        <w:rPr>
-          <w:rFonts w:ascii="Times New Roman" w:hAnsi="Times New Roman" w:cs="Times New Roman"/>
-        </w:rPr>
-        <w:t xml:space="preserve">; </w:t>
+        <w:t xml:space="preserve">: Valores nulos foram preenchidos com a mediana da respectiva coluna para minimizar a distorção da distribuição; </w:t>
       </w:r>
       <w:proofErr w:type="spellStart"/>
       <w:r>
@@ -2952,13 +3076,7 @@
         <w:rPr>
           <w:rFonts w:ascii="Times New Roman" w:hAnsi="Times New Roman" w:cs="Times New Roman"/>
         </w:rPr>
-        <w:t>:</w:t>
-      </w:r>
-      <w:r>
-        <w:rPr>
-          <w:rFonts w:ascii="Times New Roman" w:hAnsi="Times New Roman" w:cs="Times New Roman"/>
-        </w:rPr>
-        <w:t xml:space="preserve"> </w:t>
+        <w:t xml:space="preserve">: </w:t>
       </w:r>
       <w:proofErr w:type="spellStart"/>
       <w:r>
@@ -3080,13 +3198,7 @@
         <w:rPr>
           <w:rFonts w:ascii="Times New Roman" w:hAnsi="Times New Roman" w:cs="Times New Roman"/>
         </w:rPr>
-        <w:t xml:space="preserve"> (pais/filhos) mais 1, representando o tamanho total da família do passageiro a bordo</w:t>
-      </w:r>
-      <w:r>
-        <w:rPr>
-          <w:rFonts w:ascii="Times New Roman" w:hAnsi="Times New Roman" w:cs="Times New Roman"/>
-        </w:rPr>
-        <w:t xml:space="preserve">; </w:t>
+        <w:t xml:space="preserve"> (pais/filhos) mais 1, representando o tamanho total da família do passageiro a bordo; </w:t>
       </w:r>
       <w:proofErr w:type="spellStart"/>
       <w:r>
@@ -3130,13 +3242,7 @@
         <w:rPr>
           <w:rFonts w:ascii="Times New Roman" w:hAnsi="Times New Roman" w:cs="Times New Roman"/>
         </w:rPr>
-        <w:t xml:space="preserve"> == 1)</w:t>
-      </w:r>
-      <w:r>
-        <w:rPr>
-          <w:rFonts w:ascii="Times New Roman" w:hAnsi="Times New Roman" w:cs="Times New Roman"/>
-        </w:rPr>
-        <w:t xml:space="preserve">; </w:t>
+        <w:t xml:space="preserve"> == 1); </w:t>
       </w:r>
       <w:proofErr w:type="spellStart"/>
       <w:r>
@@ -3292,7 +3398,7 @@
         </w:numPr>
         <w:jc w:val="both"/>
       </w:pPr>
-      <w:bookmarkStart w:id="7" w:name="_Toc200640629"/>
+      <w:bookmarkStart w:id="7" w:name="_Toc200725020"/>
       <w:r>
         <w:t>ESTRATÉGIA DE MODELAGEM</w:t>
       </w:r>
@@ -3367,24 +3473,11 @@
         </w:numPr>
         <w:jc w:val="both"/>
       </w:pPr>
-      <w:bookmarkStart w:id="8" w:name="_Toc200640630"/>
-      <w:r>
-        <w:t xml:space="preserve">Otimização de </w:t>
-      </w:r>
-      <w:proofErr w:type="spellStart"/>
-      <w:r>
-        <w:t>Hiperparâmetros</w:t>
-      </w:r>
-      <w:proofErr w:type="spellEnd"/>
-      <w:r>
-        <w:t xml:space="preserve"> com </w:t>
-      </w:r>
-      <w:proofErr w:type="spellStart"/>
-      <w:r>
-        <w:t>Optuna</w:t>
+      <w:bookmarkStart w:id="8" w:name="_Toc200725021"/>
+      <w:r>
+        <w:t>OTIMIZAÇÃO DE HIPERPARÂMETROS COM OPTUNA</w:t>
       </w:r>
       <w:bookmarkEnd w:id="8"/>
-      <w:proofErr w:type="spellEnd"/>
     </w:p>
     <w:p>
       <w:pPr>
@@ -3557,9 +3650,9 @@
         </w:numPr>
         <w:jc w:val="both"/>
       </w:pPr>
-      <w:bookmarkStart w:id="9" w:name="_Toc200640631"/>
-      <w:r>
-        <w:t>Validação e Construção do Modelo Ensemble</w:t>
+      <w:bookmarkStart w:id="9" w:name="_Toc200725022"/>
+      <w:r>
+        <w:t>VALIDAÇÃO E CONSTRUÇÃO DO MODELO ENSEMBLE</w:t>
       </w:r>
       <w:bookmarkEnd w:id="9"/>
     </w:p>
@@ -3693,7 +3786,7 @@
         </w:numPr>
         <w:jc w:val="both"/>
       </w:pPr>
-      <w:bookmarkStart w:id="10" w:name="_Toc200640632"/>
+      <w:bookmarkStart w:id="10" w:name="_Toc200725023"/>
       <w:r>
         <w:t>RESULTADOS E DISCUSSÃO</w:t>
       </w:r>
@@ -3708,7 +3801,7 @@
         </w:numPr>
         <w:jc w:val="both"/>
       </w:pPr>
-      <w:bookmarkStart w:id="11" w:name="_Toc200640633"/>
+      <w:bookmarkStart w:id="11" w:name="_Toc200725024"/>
       <w:r>
         <w:t>PERFORMANCE DOS MODELOS</w:t>
       </w:r>
@@ -4194,16 +4287,28 @@
         <w:rPr>
           <w:rFonts w:ascii="Times New Roman" w:hAnsi="Times New Roman" w:cs="Times New Roman"/>
         </w:rPr>
-        <w:t xml:space="preserve"> como estimadores de base, obteve a maior acurácia média, com 0.8563. Este resultado </w:t>
-      </w:r>
-      <w:proofErr w:type="spellStart"/>
-      <w:r>
-        <w:rPr>
-          <w:rFonts w:ascii="Times New Roman" w:hAnsi="Times New Roman" w:cs="Times New Roman"/>
-        </w:rPr>
-        <w:t>valida</w:t>
-      </w:r>
-      <w:proofErr w:type="spellEnd"/>
+        <w:t xml:space="preserve"> como estimadores de base, obteve a maior acurácia média, com 0.8563. Este </w:t>
+      </w:r>
+      <w:proofErr w:type="gramStart"/>
+      <w:r>
+        <w:rPr>
+          <w:rFonts w:ascii="Times New Roman" w:hAnsi="Times New Roman" w:cs="Times New Roman"/>
+        </w:rPr>
+        <w:t>resultado v</w:t>
+      </w:r>
+      <w:r>
+        <w:rPr>
+          <w:rFonts w:ascii="Times New Roman" w:hAnsi="Times New Roman" w:cs="Times New Roman"/>
+        </w:rPr>
+        <w:t>á</w:t>
+      </w:r>
+      <w:r>
+        <w:rPr>
+          <w:rFonts w:ascii="Times New Roman" w:hAnsi="Times New Roman" w:cs="Times New Roman"/>
+        </w:rPr>
+        <w:t>lida</w:t>
+      </w:r>
+      <w:proofErr w:type="gramEnd"/>
       <w:r>
         <w:rPr>
           <w:rFonts w:ascii="Times New Roman" w:hAnsi="Times New Roman" w:cs="Times New Roman"/>
@@ -4241,34 +4346,78 @@
       <w:r>
         <w:rPr>
           <w:rFonts w:ascii="Times New Roman" w:hAnsi="Times New Roman" w:cs="Times New Roman"/>
-        </w:rPr>
-        <w:t>0.77272</w:t>
-      </w:r>
-      <w:r>
-        <w:rPr>
-          <w:rFonts w:ascii="Times New Roman" w:hAnsi="Times New Roman" w:cs="Times New Roman"/>
-        </w:rPr>
-        <w:t xml:space="preserve"> e a </w:t>
-      </w:r>
-      <w:r>
-        <w:rPr>
-          <w:rFonts w:ascii="Times New Roman" w:hAnsi="Times New Roman" w:cs="Times New Roman"/>
-        </w:rPr>
-        <w:t>colocação</w:t>
-      </w:r>
-      <w:r>
-        <w:rPr>
-          <w:rFonts w:ascii="Times New Roman" w:hAnsi="Times New Roman" w:cs="Times New Roman"/>
-        </w:rPr>
-        <w:t xml:space="preserve"> alcançada no </w:t>
-      </w:r>
-      <w:proofErr w:type="spellStart"/>
-      <w:r>
-        <w:rPr>
-          <w:rFonts w:ascii="Times New Roman" w:hAnsi="Times New Roman" w:cs="Times New Roman"/>
+          <w:b/>
+          <w:bCs/>
           <w:i/>
           <w:iCs/>
         </w:rPr>
+        <w:t>0.7</w:t>
+      </w:r>
+      <w:r>
+        <w:rPr>
+          <w:rFonts w:ascii="Times New Roman" w:hAnsi="Times New Roman" w:cs="Times New Roman"/>
+          <w:b/>
+          <w:bCs/>
+          <w:i/>
+          <w:iCs/>
+        </w:rPr>
+        <w:t>8</w:t>
+      </w:r>
+      <w:r>
+        <w:rPr>
+          <w:rFonts w:ascii="Times New Roman" w:hAnsi="Times New Roman" w:cs="Times New Roman"/>
+          <w:b/>
+          <w:bCs/>
+          <w:i/>
+          <w:iCs/>
+        </w:rPr>
+        <w:t>27</w:t>
+      </w:r>
+      <w:r>
+        <w:rPr>
+          <w:rFonts w:ascii="Times New Roman" w:hAnsi="Times New Roman" w:cs="Times New Roman"/>
+          <w:b/>
+          <w:bCs/>
+          <w:i/>
+          <w:iCs/>
+        </w:rPr>
+        <w:t>9</w:t>
+      </w:r>
+      <w:r>
+        <w:rPr>
+          <w:rFonts w:ascii="Times New Roman" w:hAnsi="Times New Roman" w:cs="Times New Roman"/>
+          <w:b/>
+          <w:bCs/>
+          <w:i/>
+          <w:iCs/>
+        </w:rPr>
+        <w:t xml:space="preserve"> </w:t>
+      </w:r>
+      <w:r>
+        <w:rPr>
+          <w:rFonts w:ascii="Times New Roman" w:hAnsi="Times New Roman" w:cs="Times New Roman"/>
+        </w:rPr>
+        <w:t xml:space="preserve">e a </w:t>
+      </w:r>
+      <w:r>
+        <w:rPr>
+          <w:rFonts w:ascii="Times New Roman" w:hAnsi="Times New Roman" w:cs="Times New Roman"/>
+        </w:rPr>
+        <w:t>colocação</w:t>
+      </w:r>
+      <w:r>
+        <w:rPr>
+          <w:rFonts w:ascii="Times New Roman" w:hAnsi="Times New Roman" w:cs="Times New Roman"/>
+        </w:rPr>
+        <w:t xml:space="preserve"> alcançada no </w:t>
+      </w:r>
+      <w:proofErr w:type="spellStart"/>
+      <w:r>
+        <w:rPr>
+          <w:rFonts w:ascii="Times New Roman" w:hAnsi="Times New Roman" w:cs="Times New Roman"/>
+          <w:i/>
+          <w:iCs/>
+        </w:rPr>
         <w:t>leaderboard</w:t>
       </w:r>
       <w:proofErr w:type="spellEnd"/>
@@ -4287,6 +4436,10 @@
       <w:r>
         <w:rPr>
           <w:rFonts w:ascii="Times New Roman" w:hAnsi="Times New Roman" w:cs="Times New Roman"/>
+          <w:b/>
+          <w:bCs/>
+          <w:i/>
+          <w:iCs/>
         </w:rPr>
         <w:t>9721</w:t>
       </w:r>
@@ -4314,7 +4467,7 @@
         </w:numPr>
         <w:jc w:val="both"/>
       </w:pPr>
-      <w:bookmarkStart w:id="12" w:name="_Toc200640634"/>
+      <w:bookmarkStart w:id="12" w:name="_Toc200725025"/>
       <w:r>
         <w:t>DISCUSSÃO</w:t>
       </w:r>
@@ -4331,86 +4484,7 @@
         <w:rPr>
           <w:rFonts w:ascii="Times New Roman" w:hAnsi="Times New Roman" w:cs="Times New Roman"/>
         </w:rPr>
-        <w:t xml:space="preserve">A acurácia de 0.8563 obtida na validação cruzada demonstra a eficácia do pipeline de pré-processamento avançado e da estratégia de ensemble. A pequena margem de melhoria do modelo </w:t>
-      </w:r>
-      <w:proofErr w:type="spellStart"/>
-      <w:r>
-        <w:rPr>
-          <w:rFonts w:ascii="Times New Roman" w:hAnsi="Times New Roman" w:cs="Times New Roman"/>
-        </w:rPr>
-        <w:t>Stacking</w:t>
-      </w:r>
-      <w:proofErr w:type="spellEnd"/>
-      <w:r>
-        <w:rPr>
-          <w:rFonts w:ascii="Times New Roman" w:hAnsi="Times New Roman" w:cs="Times New Roman"/>
-        </w:rPr>
-        <w:t xml:space="preserve"> sobre o melhor modelo individual (</w:t>
-      </w:r>
-      <w:proofErr w:type="spellStart"/>
-      <w:r>
-        <w:rPr>
-          <w:rFonts w:ascii="Times New Roman" w:hAnsi="Times New Roman" w:cs="Times New Roman"/>
-        </w:rPr>
-        <w:t>GradientBoosting</w:t>
-      </w:r>
-      <w:proofErr w:type="spellEnd"/>
-      <w:r>
-        <w:rPr>
-          <w:rFonts w:ascii="Times New Roman" w:hAnsi="Times New Roman" w:cs="Times New Roman"/>
-        </w:rPr>
-        <w:t>, com 0.8541) sugere que os modelos base possuem predições correlacionadas, mas a combinação ainda assim foi capaz de agregar valor.</w:t>
-      </w:r>
-    </w:p>
-    <w:p>
-      <w:pPr>
-        <w:jc w:val="both"/>
-        <w:rPr>
-          <w:rFonts w:ascii="Times New Roman" w:hAnsi="Times New Roman" w:cs="Times New Roman"/>
-        </w:rPr>
-      </w:pPr>
-    </w:p>
-    <w:p>
-      <w:pPr>
-        <w:jc w:val="both"/>
-        <w:rPr>
-          <w:rFonts w:ascii="Times New Roman" w:hAnsi="Times New Roman" w:cs="Times New Roman"/>
-        </w:rPr>
-      </w:pPr>
-      <w:r>
-        <w:rPr>
-          <w:rFonts w:ascii="Times New Roman" w:hAnsi="Times New Roman" w:cs="Times New Roman"/>
-        </w:rPr>
-        <w:lastRenderedPageBreak/>
-        <w:t xml:space="preserve">No entanto, a pontuação obtida no </w:t>
-      </w:r>
-      <w:proofErr w:type="spellStart"/>
-      <w:r>
-        <w:rPr>
-          <w:rFonts w:ascii="Times New Roman" w:hAnsi="Times New Roman" w:cs="Times New Roman"/>
-        </w:rPr>
-        <w:t>leaderboard</w:t>
-      </w:r>
-      <w:proofErr w:type="spellEnd"/>
-      <w:r>
-        <w:rPr>
-          <w:rFonts w:ascii="Times New Roman" w:hAnsi="Times New Roman" w:cs="Times New Roman"/>
-        </w:rPr>
-        <w:t xml:space="preserve"> do </w:t>
-      </w:r>
-      <w:proofErr w:type="spellStart"/>
-      <w:r>
-        <w:rPr>
-          <w:rFonts w:ascii="Times New Roman" w:hAnsi="Times New Roman" w:cs="Times New Roman"/>
-        </w:rPr>
-        <w:t>Kaggle</w:t>
-      </w:r>
-      <w:proofErr w:type="spellEnd"/>
-      <w:r>
-        <w:rPr>
-          <w:rFonts w:ascii="Times New Roman" w:hAnsi="Times New Roman" w:cs="Times New Roman"/>
-        </w:rPr>
-        <w:t xml:space="preserve"> foi de </w:t>
+        <w:t xml:space="preserve">A acurácia de </w:t>
       </w:r>
       <w:r>
         <w:rPr>
@@ -4420,97 +4494,27 @@
           <w:i/>
           <w:iCs/>
         </w:rPr>
-        <w:t>0.77272</w:t>
-      </w:r>
-      <w:r>
-        <w:rPr>
-          <w:rFonts w:ascii="Times New Roman" w:hAnsi="Times New Roman" w:cs="Times New Roman"/>
-        </w:rPr>
-        <w:t xml:space="preserve">, um resultado notavelmente inferior à performance na validação cruzada. Essa discrepância é um sintoma clássico de </w:t>
+        <w:t>0.8563</w:t>
+      </w:r>
+      <w:r>
+        <w:rPr>
+          <w:rFonts w:ascii="Times New Roman" w:hAnsi="Times New Roman" w:cs="Times New Roman"/>
+        </w:rPr>
+        <w:t xml:space="preserve"> obtida na validação cruzada demonstra a eficácia do pipeline de pré-processamento avançado e da estratégia de ensemble. A pequena margem de melhoria do modelo </w:t>
       </w:r>
       <w:proofErr w:type="spellStart"/>
       <w:r>
         <w:rPr>
           <w:rFonts w:ascii="Times New Roman" w:hAnsi="Times New Roman" w:cs="Times New Roman"/>
         </w:rPr>
-        <w:t>overfitting</w:t>
+        <w:t>Stacking</w:t>
       </w:r>
       <w:proofErr w:type="spellEnd"/>
       <w:r>
         <w:rPr>
           <w:rFonts w:ascii="Times New Roman" w:hAnsi="Times New Roman" w:cs="Times New Roman"/>
         </w:rPr>
-        <w:t>: o modelo aprendeu padrões e ruídos específicos do conjunto de treino que não se generalizaram para o conjunto de teste, que era desconhecido.</w:t>
-      </w:r>
-    </w:p>
-    <w:p>
-      <w:pPr>
-        <w:jc w:val="both"/>
-        <w:rPr>
-          <w:rFonts w:ascii="Times New Roman" w:hAnsi="Times New Roman" w:cs="Times New Roman"/>
-        </w:rPr>
-      </w:pPr>
-    </w:p>
-    <w:p>
-      <w:pPr>
-        <w:jc w:val="both"/>
-        <w:rPr>
-          <w:rFonts w:ascii="Times New Roman" w:hAnsi="Times New Roman" w:cs="Times New Roman"/>
-        </w:rPr>
-      </w:pPr>
-      <w:r>
-        <w:rPr>
-          <w:rFonts w:ascii="Times New Roman" w:hAnsi="Times New Roman" w:cs="Times New Roman"/>
-        </w:rPr>
-        <w:t xml:space="preserve">Os principais desafios enfrentados foram </w:t>
-      </w:r>
-      <w:r>
-        <w:rPr>
-          <w:rFonts w:ascii="Times New Roman" w:hAnsi="Times New Roman" w:cs="Times New Roman"/>
-        </w:rPr>
-        <w:t>o b</w:t>
-      </w:r>
-      <w:r>
-        <w:rPr>
-          <w:rFonts w:ascii="Times New Roman" w:hAnsi="Times New Roman" w:cs="Times New Roman"/>
-        </w:rPr>
-        <w:t xml:space="preserve">alanceamento entre </w:t>
-      </w:r>
-      <w:r>
-        <w:rPr>
-          <w:rFonts w:ascii="Times New Roman" w:hAnsi="Times New Roman" w:cs="Times New Roman"/>
-        </w:rPr>
-        <w:t>c</w:t>
-      </w:r>
-      <w:r>
-        <w:rPr>
-          <w:rFonts w:ascii="Times New Roman" w:hAnsi="Times New Roman" w:cs="Times New Roman"/>
-        </w:rPr>
-        <w:t xml:space="preserve">omplexidade e </w:t>
-      </w:r>
-      <w:r>
-        <w:rPr>
-          <w:rFonts w:ascii="Times New Roman" w:hAnsi="Times New Roman" w:cs="Times New Roman"/>
-        </w:rPr>
-        <w:t>g</w:t>
-      </w:r>
-      <w:r>
-        <w:rPr>
-          <w:rFonts w:ascii="Times New Roman" w:hAnsi="Times New Roman" w:cs="Times New Roman"/>
-        </w:rPr>
-        <w:t>eneralização</w:t>
-      </w:r>
-      <w:r>
-        <w:rPr>
-          <w:rFonts w:ascii="Times New Roman" w:hAnsi="Times New Roman" w:cs="Times New Roman"/>
-        </w:rPr>
-        <w:t>, onde a</w:t>
-      </w:r>
-      <w:r>
-        <w:rPr>
-          <w:rFonts w:ascii="Times New Roman" w:hAnsi="Times New Roman" w:cs="Times New Roman"/>
-        </w:rPr>
-        <w:t xml:space="preserve"> utilização de modelos potentes (como </w:t>
+        <w:t xml:space="preserve"> sobre o melhor modelo individual (</w:t>
       </w:r>
       <w:proofErr w:type="spellStart"/>
       <w:r>
@@ -4524,115 +4528,7 @@
         <w:rPr>
           <w:rFonts w:ascii="Times New Roman" w:hAnsi="Times New Roman" w:cs="Times New Roman"/>
         </w:rPr>
-        <w:t xml:space="preserve"> e </w:t>
-      </w:r>
-      <w:proofErr w:type="spellStart"/>
-      <w:r>
-        <w:rPr>
-          <w:rFonts w:ascii="Times New Roman" w:hAnsi="Times New Roman" w:cs="Times New Roman"/>
-        </w:rPr>
-        <w:t>XGBoost</w:t>
-      </w:r>
-      <w:proofErr w:type="spellEnd"/>
-      <w:r>
-        <w:rPr>
-          <w:rFonts w:ascii="Times New Roman" w:hAnsi="Times New Roman" w:cs="Times New Roman"/>
-        </w:rPr>
-        <w:t xml:space="preserve">) e um </w:t>
-      </w:r>
-      <w:r>
-        <w:rPr>
-          <w:rFonts w:ascii="Times New Roman" w:hAnsi="Times New Roman" w:cs="Times New Roman"/>
-          <w:i/>
-          <w:iCs/>
-        </w:rPr>
-        <w:t>ensemble</w:t>
-      </w:r>
-      <w:r>
-        <w:rPr>
-          <w:rFonts w:ascii="Times New Roman" w:hAnsi="Times New Roman" w:cs="Times New Roman"/>
-        </w:rPr>
-        <w:t xml:space="preserve"> </w:t>
-      </w:r>
-      <w:proofErr w:type="spellStart"/>
-      <w:r>
-        <w:rPr>
-          <w:rFonts w:ascii="Times New Roman" w:hAnsi="Times New Roman" w:cs="Times New Roman"/>
-        </w:rPr>
-        <w:t>StackingClassifier</w:t>
-      </w:r>
-      <w:proofErr w:type="spellEnd"/>
-      <w:r>
-        <w:rPr>
-          <w:rFonts w:ascii="Times New Roman" w:hAnsi="Times New Roman" w:cs="Times New Roman"/>
-        </w:rPr>
-        <w:t xml:space="preserve"> aumentou a capacidade do modelo de se ajustar aos dados de treino, mas também o risco de </w:t>
-      </w:r>
-      <w:proofErr w:type="spellStart"/>
-      <w:r>
-        <w:rPr>
-          <w:rFonts w:ascii="Times New Roman" w:hAnsi="Times New Roman" w:cs="Times New Roman"/>
-        </w:rPr>
-        <w:t>overfitting</w:t>
-      </w:r>
-      <w:proofErr w:type="spellEnd"/>
-      <w:r>
-        <w:rPr>
-          <w:rFonts w:ascii="Times New Roman" w:hAnsi="Times New Roman" w:cs="Times New Roman"/>
-        </w:rPr>
-        <w:t>.</w:t>
-      </w:r>
-      <w:r>
-        <w:rPr>
-          <w:rFonts w:ascii="Times New Roman" w:hAnsi="Times New Roman" w:cs="Times New Roman"/>
-        </w:rPr>
-        <w:t xml:space="preserve"> </w:t>
-      </w:r>
-      <w:r>
-        <w:rPr>
-          <w:rFonts w:ascii="Times New Roman" w:hAnsi="Times New Roman" w:cs="Times New Roman"/>
-        </w:rPr>
-        <w:t xml:space="preserve">O desafio </w:t>
-      </w:r>
-      <w:r>
-        <w:rPr>
-          <w:rFonts w:ascii="Times New Roman" w:hAnsi="Times New Roman" w:cs="Times New Roman"/>
-        </w:rPr>
-        <w:t>foi</w:t>
-      </w:r>
-      <w:r>
-        <w:rPr>
-          <w:rFonts w:ascii="Times New Roman" w:hAnsi="Times New Roman" w:cs="Times New Roman"/>
-        </w:rPr>
-        <w:t xml:space="preserve"> em encontrar o ponto ótimo que maximize a performance sem decorar os dados de treino</w:t>
-      </w:r>
-      <w:r>
-        <w:rPr>
-          <w:rFonts w:ascii="Times New Roman" w:hAnsi="Times New Roman" w:cs="Times New Roman"/>
-        </w:rPr>
-        <w:t>.</w:t>
-      </w:r>
-    </w:p>
-    <w:p>
-      <w:pPr>
-        <w:jc w:val="both"/>
-        <w:rPr>
-          <w:rFonts w:ascii="Times New Roman" w:hAnsi="Times New Roman" w:cs="Times New Roman"/>
-        </w:rPr>
-      </w:pPr>
-    </w:p>
-    <w:p>
-      <w:pPr>
-        <w:jc w:val="both"/>
-        <w:rPr>
-          <w:rFonts w:ascii="Times New Roman" w:hAnsi="Times New Roman" w:cs="Times New Roman"/>
-        </w:rPr>
-      </w:pPr>
-      <w:r>
-        <w:rPr>
-          <w:rFonts w:ascii="Times New Roman" w:hAnsi="Times New Roman" w:cs="Times New Roman"/>
-        </w:rPr>
-        <w:t xml:space="preserve">Os resultados expõem um dos aprendizados mais relevantes em ciência de dados: o paradoxo da complexidade e a importância da generalização. A acurácia de </w:t>
+        <w:t xml:space="preserve">, com </w:t>
       </w:r>
       <w:r>
         <w:rPr>
@@ -4642,34 +4538,41 @@
           <w:i/>
           <w:iCs/>
         </w:rPr>
-        <w:t>0.8563</w:t>
-      </w:r>
-      <w:r>
-        <w:rPr>
-          <w:rFonts w:ascii="Times New Roman" w:hAnsi="Times New Roman" w:cs="Times New Roman"/>
-        </w:rPr>
-        <w:t xml:space="preserve"> obtida na validação cruzada demonstrou, inicialmente, a alta capacidade do </w:t>
-      </w:r>
-      <w:r>
-        <w:rPr>
-          <w:rFonts w:ascii="Times New Roman" w:hAnsi="Times New Roman" w:cs="Times New Roman"/>
-          <w:i/>
-          <w:iCs/>
-        </w:rPr>
-        <w:t>pipeline</w:t>
-      </w:r>
-      <w:r>
-        <w:rPr>
-          <w:rFonts w:ascii="Times New Roman" w:hAnsi="Times New Roman" w:cs="Times New Roman"/>
-        </w:rPr>
-        <w:t xml:space="preserve"> de se ajustar aos dados de treino. Contudo, a performance no </w:t>
+        <w:t>0.8541</w:t>
+      </w:r>
+      <w:r>
+        <w:rPr>
+          <w:rFonts w:ascii="Times New Roman" w:hAnsi="Times New Roman" w:cs="Times New Roman"/>
+        </w:rPr>
+        <w:t>) sugere que os modelos base possuem predições correlacionadas, mas a combinação ainda assim foi capaz de agregar valor.</w:t>
+      </w:r>
+    </w:p>
+    <w:p>
+      <w:pPr>
+        <w:jc w:val="both"/>
+        <w:rPr>
+          <w:rFonts w:ascii="Times New Roman" w:hAnsi="Times New Roman" w:cs="Times New Roman"/>
+        </w:rPr>
+      </w:pPr>
+    </w:p>
+    <w:p>
+      <w:pPr>
+        <w:jc w:val="both"/>
+        <w:rPr>
+          <w:rFonts w:ascii="Times New Roman" w:hAnsi="Times New Roman" w:cs="Times New Roman"/>
+        </w:rPr>
+      </w:pPr>
+      <w:r>
+        <w:rPr>
+          <w:rFonts w:ascii="Times New Roman" w:hAnsi="Times New Roman" w:cs="Times New Roman"/>
+        </w:rPr>
+        <w:lastRenderedPageBreak/>
+        <w:t xml:space="preserve">No entanto, a pontuação obtida no </w:t>
       </w:r>
       <w:proofErr w:type="spellStart"/>
       <w:r>
         <w:rPr>
           <w:rFonts w:ascii="Times New Roman" w:hAnsi="Times New Roman" w:cs="Times New Roman"/>
-          <w:i/>
-          <w:iCs/>
         </w:rPr>
         <w:t>leaderboard</w:t>
       </w:r>
@@ -4692,7 +4595,7 @@
         <w:rPr>
           <w:rFonts w:ascii="Times New Roman" w:hAnsi="Times New Roman" w:cs="Times New Roman"/>
         </w:rPr>
-        <w:t xml:space="preserve">, de </w:t>
+        <w:t xml:space="preserve"> foi de </w:t>
       </w:r>
       <w:r>
         <w:rPr>
@@ -4702,75 +4605,7 @@
           <w:i/>
           <w:iCs/>
         </w:rPr>
-        <w:t>0.77272</w:t>
-      </w:r>
-      <w:r>
-        <w:rPr>
-          <w:rFonts w:ascii="Times New Roman" w:hAnsi="Times New Roman" w:cs="Times New Roman"/>
-        </w:rPr>
-        <w:t>, revelou</w:t>
-      </w:r>
-      <w:r>
-        <w:rPr>
-          <w:rFonts w:ascii="Times New Roman" w:hAnsi="Times New Roman" w:cs="Times New Roman"/>
-        </w:rPr>
-        <w:t xml:space="preserve">, como dito anteriormente, </w:t>
-      </w:r>
-      <w:r>
-        <w:rPr>
-          <w:rFonts w:ascii="Times New Roman" w:hAnsi="Times New Roman" w:cs="Times New Roman"/>
-        </w:rPr>
-        <w:t xml:space="preserve">uma queda significativa, sintoma clássico de </w:t>
-      </w:r>
-      <w:proofErr w:type="spellStart"/>
-      <w:r>
-        <w:rPr>
-          <w:rFonts w:ascii="Times New Roman" w:hAnsi="Times New Roman" w:cs="Times New Roman"/>
-          <w:i/>
-          <w:iCs/>
-        </w:rPr>
-        <w:t>overfitting</w:t>
-      </w:r>
-      <w:proofErr w:type="spellEnd"/>
-      <w:r>
-        <w:rPr>
-          <w:rFonts w:ascii="Times New Roman" w:hAnsi="Times New Roman" w:cs="Times New Roman"/>
-        </w:rPr>
-        <w:t>.</w:t>
-      </w:r>
-      <w:r>
-        <w:rPr>
-          <w:rFonts w:ascii="Times New Roman" w:hAnsi="Times New Roman" w:cs="Times New Roman"/>
-        </w:rPr>
-        <w:t xml:space="preserve"> </w:t>
-      </w:r>
-    </w:p>
-    <w:p>
-      <w:pPr>
-        <w:jc w:val="both"/>
-        <w:rPr>
-          <w:rFonts w:ascii="Times New Roman" w:hAnsi="Times New Roman" w:cs="Times New Roman"/>
-        </w:rPr>
-      </w:pPr>
-    </w:p>
-    <w:p>
-      <w:pPr>
-        <w:jc w:val="both"/>
-        <w:rPr>
-          <w:rFonts w:ascii="Times New Roman" w:hAnsi="Times New Roman" w:cs="Times New Roman"/>
-        </w:rPr>
-      </w:pPr>
-      <w:r>
-        <w:rPr>
-          <w:rFonts w:ascii="Times New Roman" w:hAnsi="Times New Roman" w:cs="Times New Roman"/>
-        </w:rPr>
-        <w:t>Tal</w:t>
-      </w:r>
-      <w:r>
-        <w:rPr>
-          <w:rFonts w:ascii="Times New Roman" w:hAnsi="Times New Roman" w:cs="Times New Roman"/>
-        </w:rPr>
-        <w:t xml:space="preserve"> fenômeno pode ser explicado pelo princípio da </w:t>
+        <w:t>0.7</w:t>
       </w:r>
       <w:r>
         <w:rPr>
@@ -4780,9 +4615,8 @@
           <w:i/>
           <w:iCs/>
         </w:rPr>
-        <w:t xml:space="preserve">Navalha de </w:t>
-      </w:r>
-      <w:proofErr w:type="spellStart"/>
+        <w:t>8</w:t>
+      </w:r>
       <w:r>
         <w:rPr>
           <w:rFonts w:ascii="Times New Roman" w:hAnsi="Times New Roman" w:cs="Times New Roman"/>
@@ -4791,85 +4625,114 @@
           <w:i/>
           <w:iCs/>
         </w:rPr>
-        <w:t>Occam</w:t>
-      </w:r>
-      <w:proofErr w:type="spellEnd"/>
-      <w:r>
-        <w:rPr>
-          <w:rFonts w:ascii="Times New Roman" w:hAnsi="Times New Roman" w:cs="Times New Roman"/>
-        </w:rPr>
-        <w:t xml:space="preserve"> aplicado ao Machine Learning, que postula que modelos mais simples frequentemente generalizam melhor. O projeto, em sua busca por uma alta performance, incorporou uma complexidade considerável em duas frentes principais:</w:t>
-      </w:r>
-      <w:r>
-        <w:rPr>
-          <w:rFonts w:ascii="Times New Roman" w:hAnsi="Times New Roman" w:cs="Times New Roman"/>
-        </w:rPr>
-        <w:t xml:space="preserve"> </w:t>
-      </w:r>
-      <w:r>
-        <w:rPr>
-          <w:rFonts w:ascii="Times New Roman" w:hAnsi="Times New Roman" w:cs="Times New Roman"/>
-        </w:rPr>
-        <w:t>Engenharia de Features Avançada</w:t>
-      </w:r>
-      <w:r>
-        <w:rPr>
-          <w:rFonts w:ascii="Times New Roman" w:hAnsi="Times New Roman" w:cs="Times New Roman"/>
-        </w:rPr>
-        <w:t xml:space="preserve"> e </w:t>
-      </w:r>
-      <w:r>
-        <w:rPr>
-          <w:rFonts w:ascii="Times New Roman" w:hAnsi="Times New Roman" w:cs="Times New Roman"/>
-        </w:rPr>
-        <w:t>Ensemble Sofisticado</w:t>
-      </w:r>
-      <w:r>
-        <w:rPr>
-          <w:rFonts w:ascii="Times New Roman" w:hAnsi="Times New Roman" w:cs="Times New Roman"/>
-        </w:rPr>
-        <w:t>. A</w:t>
-      </w:r>
-      <w:r>
-        <w:rPr>
-          <w:rFonts w:ascii="Times New Roman" w:hAnsi="Times New Roman" w:cs="Times New Roman"/>
-        </w:rPr>
-        <w:t xml:space="preserve"> criação de </w:t>
-      </w:r>
-      <w:r>
-        <w:rPr>
-          <w:rFonts w:ascii="Times New Roman" w:hAnsi="Times New Roman" w:cs="Times New Roman"/>
+        <w:t>27</w:t>
+      </w:r>
+      <w:r>
+        <w:rPr>
+          <w:rFonts w:ascii="Times New Roman" w:hAnsi="Times New Roman" w:cs="Times New Roman"/>
+          <w:b/>
+          <w:bCs/>
           <w:i/>
           <w:iCs/>
         </w:rPr>
-        <w:t>features</w:t>
-      </w:r>
-      <w:r>
-        <w:rPr>
-          <w:rFonts w:ascii="Times New Roman" w:hAnsi="Times New Roman" w:cs="Times New Roman"/>
-        </w:rPr>
-        <w:t xml:space="preserve"> como </w:t>
+        <w:t>9</w:t>
+      </w:r>
+      <w:r>
+        <w:rPr>
+          <w:rFonts w:ascii="Times New Roman" w:hAnsi="Times New Roman" w:cs="Times New Roman"/>
+        </w:rPr>
+        <w:t xml:space="preserve">, um resultado notavelmente inferior à performance na validação cruzada. Essa discrepância é um sintoma clássico de </w:t>
       </w:r>
       <w:proofErr w:type="spellStart"/>
       <w:r>
         <w:rPr>
           <w:rFonts w:ascii="Times New Roman" w:hAnsi="Times New Roman" w:cs="Times New Roman"/>
         </w:rPr>
-        <w:t>Title</w:t>
+        <w:t>overfitting</w:t>
       </w:r>
       <w:proofErr w:type="spellEnd"/>
       <w:r>
         <w:rPr>
           <w:rFonts w:ascii="Times New Roman" w:hAnsi="Times New Roman" w:cs="Times New Roman"/>
         </w:rPr>
-        <w:t xml:space="preserve">, </w:t>
+        <w:t>: o modelo aprendeu padrões e ruídos específicos do conjunto de treino que não se generalizaram para o conjunto de teste, que era desconhecido.</w:t>
+      </w:r>
+    </w:p>
+    <w:p>
+      <w:pPr>
+        <w:jc w:val="both"/>
+        <w:rPr>
+          <w:rFonts w:ascii="Times New Roman" w:hAnsi="Times New Roman" w:cs="Times New Roman"/>
+        </w:rPr>
+      </w:pPr>
+    </w:p>
+    <w:p>
+      <w:pPr>
+        <w:jc w:val="both"/>
+        <w:rPr>
+          <w:rFonts w:ascii="Times New Roman" w:hAnsi="Times New Roman" w:cs="Times New Roman"/>
+        </w:rPr>
+      </w:pPr>
+      <w:r>
+        <w:rPr>
+          <w:rFonts w:ascii="Times New Roman" w:hAnsi="Times New Roman" w:cs="Times New Roman"/>
+        </w:rPr>
+        <w:t xml:space="preserve">Os principais desafios enfrentados foram </w:t>
+      </w:r>
+      <w:r>
+        <w:rPr>
+          <w:rFonts w:ascii="Times New Roman" w:hAnsi="Times New Roman" w:cs="Times New Roman"/>
+        </w:rPr>
+        <w:t>o b</w:t>
+      </w:r>
+      <w:r>
+        <w:rPr>
+          <w:rFonts w:ascii="Times New Roman" w:hAnsi="Times New Roman" w:cs="Times New Roman"/>
+        </w:rPr>
+        <w:t xml:space="preserve">alanceamento entre </w:t>
+      </w:r>
+      <w:r>
+        <w:rPr>
+          <w:rFonts w:ascii="Times New Roman" w:hAnsi="Times New Roman" w:cs="Times New Roman"/>
+        </w:rPr>
+        <w:t>c</w:t>
+      </w:r>
+      <w:r>
+        <w:rPr>
+          <w:rFonts w:ascii="Times New Roman" w:hAnsi="Times New Roman" w:cs="Times New Roman"/>
+        </w:rPr>
+        <w:t xml:space="preserve">omplexidade e </w:t>
+      </w:r>
+      <w:r>
+        <w:rPr>
+          <w:rFonts w:ascii="Times New Roman" w:hAnsi="Times New Roman" w:cs="Times New Roman"/>
+        </w:rPr>
+        <w:t>g</w:t>
+      </w:r>
+      <w:r>
+        <w:rPr>
+          <w:rFonts w:ascii="Times New Roman" w:hAnsi="Times New Roman" w:cs="Times New Roman"/>
+        </w:rPr>
+        <w:t>eneralização</w:t>
+      </w:r>
+      <w:r>
+        <w:rPr>
+          <w:rFonts w:ascii="Times New Roman" w:hAnsi="Times New Roman" w:cs="Times New Roman"/>
+        </w:rPr>
+        <w:t>, onde a</w:t>
+      </w:r>
+      <w:r>
+        <w:rPr>
+          <w:rFonts w:ascii="Times New Roman" w:hAnsi="Times New Roman" w:cs="Times New Roman"/>
+        </w:rPr>
+        <w:t xml:space="preserve"> utilização de modelos potentes (como </w:t>
       </w:r>
       <w:proofErr w:type="spellStart"/>
       <w:r>
         <w:rPr>
           <w:rFonts w:ascii="Times New Roman" w:hAnsi="Times New Roman" w:cs="Times New Roman"/>
         </w:rPr>
-        <w:t>AgeGroup</w:t>
+        <w:t>GradientBoosting</w:t>
       </w:r>
       <w:proofErr w:type="spellEnd"/>
       <w:r>
@@ -4883,82 +4746,14 @@
         <w:rPr>
           <w:rFonts w:ascii="Times New Roman" w:hAnsi="Times New Roman" w:cs="Times New Roman"/>
         </w:rPr>
-        <w:t>FareBin</w:t>
+        <w:t>XGBoost</w:t>
       </w:r>
       <w:proofErr w:type="spellEnd"/>
       <w:r>
         <w:rPr>
           <w:rFonts w:ascii="Times New Roman" w:hAnsi="Times New Roman" w:cs="Times New Roman"/>
         </w:rPr>
-        <w:t xml:space="preserve"> permitiu ao modelo capturar padrões detalhados nos dados de treino. No entanto, essa especificidade fez com que o modelo aprendesse "ruídos" e relações que não eram válidas para o conjunto de teste, prejudicando sua capacidade de generalização.</w:t>
-      </w:r>
-      <w:r>
-        <w:rPr>
-          <w:rFonts w:ascii="Times New Roman" w:hAnsi="Times New Roman" w:cs="Times New Roman"/>
-        </w:rPr>
-        <w:t xml:space="preserve"> </w:t>
-      </w:r>
-      <w:r>
-        <w:rPr>
-          <w:rFonts w:ascii="Times New Roman" w:hAnsi="Times New Roman" w:cs="Times New Roman"/>
-        </w:rPr>
-        <w:t xml:space="preserve">A implementação de um </w:t>
-      </w:r>
-      <w:proofErr w:type="spellStart"/>
-      <w:r>
-        <w:rPr>
-          <w:rFonts w:ascii="Times New Roman" w:hAnsi="Times New Roman" w:cs="Times New Roman"/>
-        </w:rPr>
-        <w:t>StackingClassifier</w:t>
-      </w:r>
-      <w:proofErr w:type="spellEnd"/>
-      <w:r>
-        <w:rPr>
-          <w:rFonts w:ascii="Times New Roman" w:hAnsi="Times New Roman" w:cs="Times New Roman"/>
-        </w:rPr>
-        <w:t xml:space="preserve"> sobre os três melhores modelos individuais (</w:t>
-      </w:r>
-      <w:proofErr w:type="spellStart"/>
-      <w:r>
-        <w:rPr>
-          <w:rFonts w:ascii="Times New Roman" w:hAnsi="Times New Roman" w:cs="Times New Roman"/>
-        </w:rPr>
-        <w:t>GradientBoosting</w:t>
-      </w:r>
-      <w:proofErr w:type="spellEnd"/>
-      <w:r>
-        <w:rPr>
-          <w:rFonts w:ascii="Times New Roman" w:hAnsi="Times New Roman" w:cs="Times New Roman"/>
-        </w:rPr>
-        <w:t xml:space="preserve">, </w:t>
-      </w:r>
-      <w:proofErr w:type="spellStart"/>
-      <w:r>
-        <w:rPr>
-          <w:rFonts w:ascii="Times New Roman" w:hAnsi="Times New Roman" w:cs="Times New Roman"/>
-        </w:rPr>
-        <w:t>XGBClassifier</w:t>
-      </w:r>
-      <w:proofErr w:type="spellEnd"/>
-      <w:r>
-        <w:rPr>
-          <w:rFonts w:ascii="Times New Roman" w:hAnsi="Times New Roman" w:cs="Times New Roman"/>
-        </w:rPr>
-        <w:t xml:space="preserve"> e </w:t>
-      </w:r>
-      <w:proofErr w:type="spellStart"/>
-      <w:r>
-        <w:rPr>
-          <w:rFonts w:ascii="Times New Roman" w:hAnsi="Times New Roman" w:cs="Times New Roman"/>
-        </w:rPr>
-        <w:t>LGBMClassifier</w:t>
-      </w:r>
-      <w:proofErr w:type="spellEnd"/>
-      <w:r>
-        <w:rPr>
-          <w:rFonts w:ascii="Times New Roman" w:hAnsi="Times New Roman" w:cs="Times New Roman"/>
-        </w:rPr>
-        <w:t xml:space="preserve">) representa um aumento substancial na complexidade. A análise das métricas revela o retorno decrescente dessa abordagem: o </w:t>
+        <w:t xml:space="preserve">) e um </w:t>
       </w:r>
       <w:r>
         <w:rPr>
@@ -4972,13 +4767,345 @@
         <w:rPr>
           <w:rFonts w:ascii="Times New Roman" w:hAnsi="Times New Roman" w:cs="Times New Roman"/>
         </w:rPr>
-        <w:t xml:space="preserve"> (acurácia de 0.8563) ofereceu uma melhoria marginal de apenas 0.0022 sobre o melhor modelo individual (</w:t>
+        <w:t xml:space="preserve"> </w:t>
       </w:r>
       <w:proofErr w:type="spellStart"/>
       <w:r>
         <w:rPr>
           <w:rFonts w:ascii="Times New Roman" w:hAnsi="Times New Roman" w:cs="Times New Roman"/>
         </w:rPr>
+        <w:t>StackingClassifier</w:t>
+      </w:r>
+      <w:proofErr w:type="spellEnd"/>
+      <w:r>
+        <w:rPr>
+          <w:rFonts w:ascii="Times New Roman" w:hAnsi="Times New Roman" w:cs="Times New Roman"/>
+        </w:rPr>
+        <w:t xml:space="preserve"> aumentou a capacidade do modelo de se ajustar aos dados de treino, mas também o risco de </w:t>
+      </w:r>
+      <w:proofErr w:type="spellStart"/>
+      <w:r>
+        <w:rPr>
+          <w:rFonts w:ascii="Times New Roman" w:hAnsi="Times New Roman" w:cs="Times New Roman"/>
+        </w:rPr>
+        <w:t>overfitting</w:t>
+      </w:r>
+      <w:proofErr w:type="spellEnd"/>
+      <w:r>
+        <w:rPr>
+          <w:rFonts w:ascii="Times New Roman" w:hAnsi="Times New Roman" w:cs="Times New Roman"/>
+        </w:rPr>
+        <w:t>.</w:t>
+      </w:r>
+      <w:r>
+        <w:rPr>
+          <w:rFonts w:ascii="Times New Roman" w:hAnsi="Times New Roman" w:cs="Times New Roman"/>
+        </w:rPr>
+        <w:t xml:space="preserve"> </w:t>
+      </w:r>
+      <w:r>
+        <w:rPr>
+          <w:rFonts w:ascii="Times New Roman" w:hAnsi="Times New Roman" w:cs="Times New Roman"/>
+        </w:rPr>
+        <w:t xml:space="preserve">O desafio </w:t>
+      </w:r>
+      <w:r>
+        <w:rPr>
+          <w:rFonts w:ascii="Times New Roman" w:hAnsi="Times New Roman" w:cs="Times New Roman"/>
+        </w:rPr>
+        <w:t>foi</w:t>
+      </w:r>
+      <w:r>
+        <w:rPr>
+          <w:rFonts w:ascii="Times New Roman" w:hAnsi="Times New Roman" w:cs="Times New Roman"/>
+        </w:rPr>
+        <w:t xml:space="preserve"> em encontrar o ponto ótimo que maximize a performance sem decorar os dados de treino</w:t>
+      </w:r>
+      <w:r>
+        <w:rPr>
+          <w:rFonts w:ascii="Times New Roman" w:hAnsi="Times New Roman" w:cs="Times New Roman"/>
+        </w:rPr>
+        <w:t>.</w:t>
+      </w:r>
+    </w:p>
+    <w:p>
+      <w:pPr>
+        <w:jc w:val="both"/>
+        <w:rPr>
+          <w:rFonts w:ascii="Times New Roman" w:hAnsi="Times New Roman" w:cs="Times New Roman"/>
+        </w:rPr>
+      </w:pPr>
+    </w:p>
+    <w:p>
+      <w:pPr>
+        <w:jc w:val="both"/>
+        <w:rPr>
+          <w:rFonts w:ascii="Times New Roman" w:hAnsi="Times New Roman" w:cs="Times New Roman"/>
+        </w:rPr>
+      </w:pPr>
+      <w:r>
+        <w:rPr>
+          <w:rFonts w:ascii="Times New Roman" w:hAnsi="Times New Roman" w:cs="Times New Roman"/>
+        </w:rPr>
+        <w:t xml:space="preserve">Os resultados expõem um dos aprendizados mais relevantes em ciência de dados: o paradoxo da complexidade e a importância da generalização. A acurácia obtida na validação cruzada demonstrou, inicialmente, a alta capacidade do </w:t>
+      </w:r>
+      <w:r>
+        <w:rPr>
+          <w:rFonts w:ascii="Times New Roman" w:hAnsi="Times New Roman" w:cs="Times New Roman"/>
+          <w:i/>
+          <w:iCs/>
+        </w:rPr>
+        <w:t>pipeline</w:t>
+      </w:r>
+      <w:r>
+        <w:rPr>
+          <w:rFonts w:ascii="Times New Roman" w:hAnsi="Times New Roman" w:cs="Times New Roman"/>
+        </w:rPr>
+        <w:t xml:space="preserve"> de se ajustar aos dados de treino. Contudo, a performance no </w:t>
+      </w:r>
+      <w:proofErr w:type="spellStart"/>
+      <w:r>
+        <w:rPr>
+          <w:rFonts w:ascii="Times New Roman" w:hAnsi="Times New Roman" w:cs="Times New Roman"/>
+          <w:i/>
+          <w:iCs/>
+        </w:rPr>
+        <w:t>leaderboard</w:t>
+      </w:r>
+      <w:proofErr w:type="spellEnd"/>
+      <w:r>
+        <w:rPr>
+          <w:rFonts w:ascii="Times New Roman" w:hAnsi="Times New Roman" w:cs="Times New Roman"/>
+        </w:rPr>
+        <w:t xml:space="preserve"> do </w:t>
+      </w:r>
+      <w:proofErr w:type="spellStart"/>
+      <w:r>
+        <w:rPr>
+          <w:rFonts w:ascii="Times New Roman" w:hAnsi="Times New Roman" w:cs="Times New Roman"/>
+        </w:rPr>
+        <w:t>Kaggle</w:t>
+      </w:r>
+      <w:proofErr w:type="spellEnd"/>
+      <w:r>
+        <w:rPr>
+          <w:rFonts w:ascii="Times New Roman" w:hAnsi="Times New Roman" w:cs="Times New Roman"/>
+        </w:rPr>
+        <w:t>, revelou</w:t>
+      </w:r>
+      <w:r>
+        <w:rPr>
+          <w:rFonts w:ascii="Times New Roman" w:hAnsi="Times New Roman" w:cs="Times New Roman"/>
+        </w:rPr>
+        <w:t xml:space="preserve">, como dito anteriormente, </w:t>
+      </w:r>
+      <w:r>
+        <w:rPr>
+          <w:rFonts w:ascii="Times New Roman" w:hAnsi="Times New Roman" w:cs="Times New Roman"/>
+        </w:rPr>
+        <w:t xml:space="preserve">uma queda significativa, sintoma clássico de </w:t>
+      </w:r>
+      <w:proofErr w:type="spellStart"/>
+      <w:r>
+        <w:rPr>
+          <w:rFonts w:ascii="Times New Roman" w:hAnsi="Times New Roman" w:cs="Times New Roman"/>
+          <w:i/>
+          <w:iCs/>
+        </w:rPr>
+        <w:t>overfitting</w:t>
+      </w:r>
+      <w:proofErr w:type="spellEnd"/>
+      <w:r>
+        <w:rPr>
+          <w:rFonts w:ascii="Times New Roman" w:hAnsi="Times New Roman" w:cs="Times New Roman"/>
+        </w:rPr>
+        <w:t>.</w:t>
+      </w:r>
+      <w:r>
+        <w:rPr>
+          <w:rFonts w:ascii="Times New Roman" w:hAnsi="Times New Roman" w:cs="Times New Roman"/>
+        </w:rPr>
+        <w:t xml:space="preserve"> </w:t>
+      </w:r>
+    </w:p>
+    <w:p>
+      <w:pPr>
+        <w:jc w:val="both"/>
+        <w:rPr>
+          <w:rFonts w:ascii="Times New Roman" w:hAnsi="Times New Roman" w:cs="Times New Roman"/>
+        </w:rPr>
+      </w:pPr>
+    </w:p>
+    <w:p>
+      <w:pPr>
+        <w:jc w:val="both"/>
+        <w:rPr>
+          <w:rFonts w:ascii="Times New Roman" w:hAnsi="Times New Roman" w:cs="Times New Roman"/>
+        </w:rPr>
+      </w:pPr>
+      <w:r>
+        <w:rPr>
+          <w:rFonts w:ascii="Times New Roman" w:hAnsi="Times New Roman" w:cs="Times New Roman"/>
+        </w:rPr>
+        <w:t>Tal</w:t>
+      </w:r>
+      <w:r>
+        <w:rPr>
+          <w:rFonts w:ascii="Times New Roman" w:hAnsi="Times New Roman" w:cs="Times New Roman"/>
+        </w:rPr>
+        <w:t xml:space="preserve"> fenômeno pode ser explicado pelo princípio da </w:t>
+      </w:r>
+      <w:r>
+        <w:rPr>
+          <w:rFonts w:ascii="Times New Roman" w:hAnsi="Times New Roman" w:cs="Times New Roman"/>
+          <w:b/>
+          <w:bCs/>
+          <w:i/>
+          <w:iCs/>
+        </w:rPr>
+        <w:t xml:space="preserve">Navalha de </w:t>
+      </w:r>
+      <w:proofErr w:type="spellStart"/>
+      <w:r>
+        <w:rPr>
+          <w:rFonts w:ascii="Times New Roman" w:hAnsi="Times New Roman" w:cs="Times New Roman"/>
+          <w:b/>
+          <w:bCs/>
+          <w:i/>
+          <w:iCs/>
+        </w:rPr>
+        <w:t>Occam</w:t>
+      </w:r>
+      <w:proofErr w:type="spellEnd"/>
+      <w:r>
+        <w:rPr>
+          <w:rFonts w:ascii="Times New Roman" w:hAnsi="Times New Roman" w:cs="Times New Roman"/>
+        </w:rPr>
+        <w:t xml:space="preserve"> aplicado ao Machine Learning, que postula que modelos mais simples frequentemente generalizam melhor. O projeto, em sua busca por uma alta performance, incorporou uma complexidade considerável em duas frentes principais:</w:t>
+      </w:r>
+      <w:r>
+        <w:rPr>
+          <w:rFonts w:ascii="Times New Roman" w:hAnsi="Times New Roman" w:cs="Times New Roman"/>
+        </w:rPr>
+        <w:t xml:space="preserve"> </w:t>
+      </w:r>
+      <w:r>
+        <w:rPr>
+          <w:rFonts w:ascii="Times New Roman" w:hAnsi="Times New Roman" w:cs="Times New Roman"/>
+        </w:rPr>
+        <w:t>Engenharia de Features Avançada</w:t>
+      </w:r>
+      <w:r>
+        <w:rPr>
+          <w:rFonts w:ascii="Times New Roman" w:hAnsi="Times New Roman" w:cs="Times New Roman"/>
+        </w:rPr>
+        <w:t xml:space="preserve"> e </w:t>
+      </w:r>
+      <w:r>
+        <w:rPr>
+          <w:rFonts w:ascii="Times New Roman" w:hAnsi="Times New Roman" w:cs="Times New Roman"/>
+        </w:rPr>
+        <w:t>Ensemble Sofisticado</w:t>
+      </w:r>
+      <w:r>
+        <w:rPr>
+          <w:rFonts w:ascii="Times New Roman" w:hAnsi="Times New Roman" w:cs="Times New Roman"/>
+        </w:rPr>
+        <w:t>. A</w:t>
+      </w:r>
+      <w:r>
+        <w:rPr>
+          <w:rFonts w:ascii="Times New Roman" w:hAnsi="Times New Roman" w:cs="Times New Roman"/>
+        </w:rPr>
+        <w:t xml:space="preserve"> criação de </w:t>
+      </w:r>
+      <w:r>
+        <w:rPr>
+          <w:rFonts w:ascii="Times New Roman" w:hAnsi="Times New Roman" w:cs="Times New Roman"/>
+          <w:i/>
+          <w:iCs/>
+        </w:rPr>
+        <w:t>features</w:t>
+      </w:r>
+      <w:r>
+        <w:rPr>
+          <w:rFonts w:ascii="Times New Roman" w:hAnsi="Times New Roman" w:cs="Times New Roman"/>
+        </w:rPr>
+        <w:t xml:space="preserve"> como </w:t>
+      </w:r>
+      <w:proofErr w:type="spellStart"/>
+      <w:r>
+        <w:rPr>
+          <w:rFonts w:ascii="Times New Roman" w:hAnsi="Times New Roman" w:cs="Times New Roman"/>
+        </w:rPr>
+        <w:t>Title</w:t>
+      </w:r>
+      <w:proofErr w:type="spellEnd"/>
+      <w:r>
+        <w:rPr>
+          <w:rFonts w:ascii="Times New Roman" w:hAnsi="Times New Roman" w:cs="Times New Roman"/>
+        </w:rPr>
+        <w:t xml:space="preserve">, </w:t>
+      </w:r>
+      <w:proofErr w:type="spellStart"/>
+      <w:r>
+        <w:rPr>
+          <w:rFonts w:ascii="Times New Roman" w:hAnsi="Times New Roman" w:cs="Times New Roman"/>
+        </w:rPr>
+        <w:t>AgeGroup</w:t>
+      </w:r>
+      <w:proofErr w:type="spellEnd"/>
+      <w:r>
+        <w:rPr>
+          <w:rFonts w:ascii="Times New Roman" w:hAnsi="Times New Roman" w:cs="Times New Roman"/>
+        </w:rPr>
+        <w:t xml:space="preserve"> e </w:t>
+      </w:r>
+      <w:proofErr w:type="spellStart"/>
+      <w:r>
+        <w:rPr>
+          <w:rFonts w:ascii="Times New Roman" w:hAnsi="Times New Roman" w:cs="Times New Roman"/>
+        </w:rPr>
+        <w:t>FareBin</w:t>
+      </w:r>
+      <w:proofErr w:type="spellEnd"/>
+      <w:r>
+        <w:rPr>
+          <w:rFonts w:ascii="Times New Roman" w:hAnsi="Times New Roman" w:cs="Times New Roman"/>
+        </w:rPr>
+        <w:t xml:space="preserve"> permitiu ao modelo capturar padrões detalhados nos dados de treino. No entanto, essa especificidade fez com que o modelo aprendesse "ruídos" e relações que não eram válidas para o conjunto de teste, prejudicando sua capacidade de generalização.</w:t>
+      </w:r>
+      <w:r>
+        <w:rPr>
+          <w:rFonts w:ascii="Times New Roman" w:hAnsi="Times New Roman" w:cs="Times New Roman"/>
+        </w:rPr>
+        <w:t xml:space="preserve"> </w:t>
+      </w:r>
+      <w:r>
+        <w:rPr>
+          <w:rFonts w:ascii="Times New Roman" w:hAnsi="Times New Roman" w:cs="Times New Roman"/>
+        </w:rPr>
+        <w:t xml:space="preserve">A implementação de um </w:t>
+      </w:r>
+      <w:proofErr w:type="spellStart"/>
+      <w:r>
+        <w:rPr>
+          <w:rFonts w:ascii="Times New Roman" w:hAnsi="Times New Roman" w:cs="Times New Roman"/>
+        </w:rPr>
+        <w:t>StackingClassifier</w:t>
+      </w:r>
+      <w:proofErr w:type="spellEnd"/>
+      <w:r>
+        <w:rPr>
+          <w:rFonts w:ascii="Times New Roman" w:hAnsi="Times New Roman" w:cs="Times New Roman"/>
+        </w:rPr>
+        <w:t xml:space="preserve"> sobre os três melhores modelos individuais (</w:t>
+      </w:r>
+      <w:proofErr w:type="spellStart"/>
+      <w:r>
+        <w:rPr>
+          <w:rFonts w:ascii="Times New Roman" w:hAnsi="Times New Roman" w:cs="Times New Roman"/>
+        </w:rPr>
         <w:t>GradientBoosting</w:t>
       </w:r>
       <w:proofErr w:type="spellEnd"/>
@@ -4986,16 +5113,125 @@
         <w:rPr>
           <w:rFonts w:ascii="Times New Roman" w:hAnsi="Times New Roman" w:cs="Times New Roman"/>
         </w:rPr>
-        <w:t>, com 0.8541). Esse pequeno ganho local foi o primeiro indicador de que a complexidade adicionada não se traduziria em robustez, mas sim em um ajuste excessivo aos dados de treino.</w:t>
-      </w:r>
-    </w:p>
-    <w:p>
-      <w:pPr>
-        <w:jc w:val="both"/>
-        <w:rPr>
-          <w:rFonts w:ascii="Times New Roman" w:hAnsi="Times New Roman" w:cs="Times New Roman"/>
-        </w:rPr>
-      </w:pPr>
+        <w:t xml:space="preserve">, </w:t>
+      </w:r>
+      <w:proofErr w:type="spellStart"/>
+      <w:r>
+        <w:rPr>
+          <w:rFonts w:ascii="Times New Roman" w:hAnsi="Times New Roman" w:cs="Times New Roman"/>
+        </w:rPr>
+        <w:t>XGBClassifier</w:t>
+      </w:r>
+      <w:proofErr w:type="spellEnd"/>
+      <w:r>
+        <w:rPr>
+          <w:rFonts w:ascii="Times New Roman" w:hAnsi="Times New Roman" w:cs="Times New Roman"/>
+        </w:rPr>
+        <w:t xml:space="preserve"> e </w:t>
+      </w:r>
+      <w:proofErr w:type="spellStart"/>
+      <w:r>
+        <w:rPr>
+          <w:rFonts w:ascii="Times New Roman" w:hAnsi="Times New Roman" w:cs="Times New Roman"/>
+        </w:rPr>
+        <w:t>LGBMClassifier</w:t>
+      </w:r>
+      <w:proofErr w:type="spellEnd"/>
+      <w:r>
+        <w:rPr>
+          <w:rFonts w:ascii="Times New Roman" w:hAnsi="Times New Roman" w:cs="Times New Roman"/>
+        </w:rPr>
+        <w:t xml:space="preserve">) representa um aumento substancial na complexidade. A análise das métricas revela o retorno decrescente dessa abordagem: o </w:t>
+      </w:r>
+      <w:r>
+        <w:rPr>
+          <w:rFonts w:ascii="Times New Roman" w:hAnsi="Times New Roman" w:cs="Times New Roman"/>
+          <w:i/>
+          <w:iCs/>
+        </w:rPr>
+        <w:t>ensemble</w:t>
+      </w:r>
+      <w:r>
+        <w:rPr>
+          <w:rFonts w:ascii="Times New Roman" w:hAnsi="Times New Roman" w:cs="Times New Roman"/>
+        </w:rPr>
+        <w:t xml:space="preserve"> (acurácia de </w:t>
+      </w:r>
+      <w:r>
+        <w:rPr>
+          <w:rFonts w:ascii="Times New Roman" w:hAnsi="Times New Roman" w:cs="Times New Roman"/>
+          <w:b/>
+          <w:bCs/>
+          <w:i/>
+          <w:iCs/>
+        </w:rPr>
+        <w:t>0.8563</w:t>
+      </w:r>
+      <w:r>
+        <w:rPr>
+          <w:rFonts w:ascii="Times New Roman" w:hAnsi="Times New Roman" w:cs="Times New Roman"/>
+        </w:rPr>
+        <w:t xml:space="preserve">) ofereceu uma melhoria marginal de apenas </w:t>
+      </w:r>
+      <w:r>
+        <w:rPr>
+          <w:rFonts w:ascii="Times New Roman" w:hAnsi="Times New Roman" w:cs="Times New Roman"/>
+          <w:b/>
+          <w:bCs/>
+          <w:i/>
+          <w:iCs/>
+        </w:rPr>
+        <w:t>0.0022</w:t>
+      </w:r>
+      <w:r>
+        <w:rPr>
+          <w:rFonts w:ascii="Times New Roman" w:hAnsi="Times New Roman" w:cs="Times New Roman"/>
+        </w:rPr>
+        <w:t xml:space="preserve"> sobre o melhor modelo individual (</w:t>
+      </w:r>
+      <w:proofErr w:type="spellStart"/>
+      <w:r>
+        <w:rPr>
+          <w:rFonts w:ascii="Times New Roman" w:hAnsi="Times New Roman" w:cs="Times New Roman"/>
+        </w:rPr>
+        <w:t>GradientBoosting</w:t>
+      </w:r>
+      <w:proofErr w:type="spellEnd"/>
+      <w:r>
+        <w:rPr>
+          <w:rFonts w:ascii="Times New Roman" w:hAnsi="Times New Roman" w:cs="Times New Roman"/>
+        </w:rPr>
+        <w:t xml:space="preserve">, com </w:t>
+      </w:r>
+      <w:r>
+        <w:rPr>
+          <w:rFonts w:ascii="Times New Roman" w:hAnsi="Times New Roman" w:cs="Times New Roman"/>
+          <w:b/>
+          <w:bCs/>
+          <w:i/>
+          <w:iCs/>
+        </w:rPr>
+        <w:t>0.8541</w:t>
+      </w:r>
+      <w:r>
+        <w:rPr>
+          <w:rFonts w:ascii="Times New Roman" w:hAnsi="Times New Roman" w:cs="Times New Roman"/>
+        </w:rPr>
+        <w:t>). Esse pequeno ganho local foi o primeiro indicador de que a complexidade adicionada não se traduziria em robustez, mas sim em um ajuste excessivo aos dados de treino.</w:t>
+      </w:r>
+    </w:p>
+    <w:p>
+      <w:pPr>
+        <w:rPr>
+          <w:rFonts w:ascii="Times New Roman" w:hAnsi="Times New Roman" w:cs="Times New Roman"/>
+        </w:rPr>
+      </w:pPr>
+      <w:r>
+        <w:rPr>
+          <w:rFonts w:ascii="Times New Roman" w:hAnsi="Times New Roman" w:cs="Times New Roman"/>
+        </w:rPr>
+        <w:br w:type="page"/>
+      </w:r>
     </w:p>
     <w:p>
       <w:pPr>
@@ -5006,8 +5242,9 @@
         </w:numPr>
         <w:jc w:val="both"/>
       </w:pPr>
-      <w:bookmarkStart w:id="13" w:name="_Toc200640635"/>
-      <w:r>
+      <w:bookmarkStart w:id="13" w:name="_Toc200725026"/>
+      <w:r>
+        <w:lastRenderedPageBreak/>
         <w:t>CONCLUSÃO</w:t>
       </w:r>
       <w:bookmarkEnd w:id="13"/>
@@ -5055,15 +5292,39 @@
           <w:rFonts w:ascii="Times New Roman" w:hAnsi="Times New Roman" w:cs="Times New Roman"/>
         </w:rPr>
       </w:pPr>
+    </w:p>
+    <w:p>
+      <w:pPr>
+        <w:rPr>
+          <w:rFonts w:ascii="Times New Roman" w:hAnsi="Times New Roman" w:cs="Arial"/>
+          <w:b/>
+          <w:bCs/>
+          <w:sz w:val="24"/>
+          <w:lang w:val="en-US"/>
+        </w:rPr>
+      </w:pPr>
+      <w:r>
+        <w:rPr>
+          <w:lang w:val="en-US"/>
+        </w:rPr>
+        <w:br w:type="page"/>
+      </w:r>
     </w:p>
     <w:p>
       <w:pPr>
         <w:pStyle w:val="Estilo1"/>
         <w:ind w:left="0" w:firstLine="0"/>
         <w:jc w:val="both"/>
-      </w:pPr>
-      <w:bookmarkStart w:id="14" w:name="_Toc200640636"/>
-      <w:r>
+        <w:rPr>
+          <w:lang w:val="en-US"/>
+        </w:rPr>
+      </w:pPr>
+      <w:bookmarkStart w:id="14" w:name="_Toc200725027"/>
+      <w:r>
+        <w:rPr>
+          <w:lang w:val="en-US"/>
+        </w:rPr>
+        <w:lastRenderedPageBreak/>
         <w:t>REFERÊNCIAS</w:t>
       </w:r>
       <w:bookmarkEnd w:id="14"/>
@@ -5080,14 +5341,489 @@
           <w:rFonts w:ascii="Times New Roman" w:hAnsi="Times New Roman" w:cs="Times New Roman"/>
           <w:lang w:val="en-US"/>
         </w:rPr>
-        <w:t xml:space="preserve">KAGGLE. Titanic - Machine Learning from Disaster. </w:t>
-      </w:r>
-      <w:r>
-        <w:rPr>
-          <w:rFonts w:ascii="Times New Roman" w:hAnsi="Times New Roman" w:cs="Times New Roman"/>
-        </w:rPr>
-        <w:t>Disponível em: https://www.kaggle.com/competitions/titanic. Acesso em: 12 jun. 2025.</w:t>
-      </w:r>
+        <w:t xml:space="preserve">KAGGLE. </w:t>
+      </w:r>
+      <w:r>
+        <w:rPr>
+          <w:rFonts w:ascii="Times New Roman" w:hAnsi="Times New Roman" w:cs="Times New Roman"/>
+          <w:b/>
+          <w:bCs/>
+          <w:lang w:val="en-US"/>
+        </w:rPr>
+        <w:t>Titanic - Machine Learning from Disaster</w:t>
+      </w:r>
+      <w:r>
+        <w:rPr>
+          <w:rFonts w:ascii="Times New Roman" w:hAnsi="Times New Roman" w:cs="Times New Roman"/>
+          <w:lang w:val="en-US"/>
+        </w:rPr>
+        <w:t xml:space="preserve">. </w:t>
+      </w:r>
+      <w:r>
+        <w:rPr>
+          <w:rFonts w:ascii="Times New Roman" w:hAnsi="Times New Roman" w:cs="Times New Roman"/>
+        </w:rPr>
+        <w:t xml:space="preserve">Disponível em: </w:t>
+      </w:r>
+      <w:hyperlink r:id="rId7" w:tgtFrame="_blank" w:history="1">
+        <w:r>
+          <w:rPr>
+            <w:rStyle w:val="Hyperlink"/>
+            <w:rFonts w:ascii="Times New Roman" w:hAnsi="Times New Roman" w:cs="Times New Roman"/>
+          </w:rPr>
+          <w:t>https://www.kaggle.com/competitions/titanic</w:t>
+        </w:r>
+      </w:hyperlink>
+      <w:r>
+        <w:rPr>
+          <w:rFonts w:ascii="Times New Roman" w:hAnsi="Times New Roman" w:cs="Times New Roman"/>
+        </w:rPr>
+        <w:t>. Acesso em: 1</w:t>
+      </w:r>
+      <w:r>
+        <w:rPr>
+          <w:rFonts w:ascii="Times New Roman" w:hAnsi="Times New Roman" w:cs="Times New Roman"/>
+        </w:rPr>
+        <w:t>2</w:t>
+      </w:r>
+      <w:r>
+        <w:rPr>
+          <w:rFonts w:ascii="Times New Roman" w:hAnsi="Times New Roman" w:cs="Times New Roman"/>
+        </w:rPr>
+        <w:t xml:space="preserve"> jun. 2025.</w:t>
+      </w:r>
+    </w:p>
+    <w:p>
+      <w:pPr>
+        <w:jc w:val="both"/>
+        <w:rPr>
+          <w:rFonts w:ascii="Times New Roman" w:hAnsi="Times New Roman" w:cs="Times New Roman"/>
+        </w:rPr>
+      </w:pPr>
+    </w:p>
+    <w:p>
+      <w:pPr>
+        <w:jc w:val="both"/>
+        <w:rPr>
+          <w:rFonts w:ascii="Times New Roman" w:hAnsi="Times New Roman" w:cs="Times New Roman"/>
+        </w:rPr>
+      </w:pPr>
+      <w:r>
+        <w:rPr>
+          <w:rFonts w:ascii="Times New Roman" w:hAnsi="Times New Roman" w:cs="Times New Roman"/>
+        </w:rPr>
+        <w:t xml:space="preserve">GÉRON, </w:t>
+      </w:r>
+      <w:proofErr w:type="spellStart"/>
+      <w:r>
+        <w:rPr>
+          <w:rFonts w:ascii="Times New Roman" w:hAnsi="Times New Roman" w:cs="Times New Roman"/>
+        </w:rPr>
+        <w:t>Aurélien</w:t>
+      </w:r>
+      <w:proofErr w:type="spellEnd"/>
+      <w:r>
+        <w:rPr>
+          <w:rFonts w:ascii="Times New Roman" w:hAnsi="Times New Roman" w:cs="Times New Roman"/>
+        </w:rPr>
+        <w:t xml:space="preserve">. </w:t>
+      </w:r>
+      <w:r>
+        <w:rPr>
+          <w:rFonts w:ascii="Times New Roman" w:hAnsi="Times New Roman" w:cs="Times New Roman"/>
+          <w:b/>
+          <w:bCs/>
+        </w:rPr>
+        <w:t xml:space="preserve">Mãos à Obra: Aprendizado de Máquina com </w:t>
+      </w:r>
+      <w:proofErr w:type="spellStart"/>
+      <w:r>
+        <w:rPr>
+          <w:rFonts w:ascii="Times New Roman" w:hAnsi="Times New Roman" w:cs="Times New Roman"/>
+          <w:b/>
+          <w:bCs/>
+        </w:rPr>
+        <w:t>Scikit-Learn</w:t>
+      </w:r>
+      <w:proofErr w:type="spellEnd"/>
+      <w:r>
+        <w:rPr>
+          <w:rFonts w:ascii="Times New Roman" w:hAnsi="Times New Roman" w:cs="Times New Roman"/>
+          <w:b/>
+          <w:bCs/>
+        </w:rPr>
+        <w:t xml:space="preserve">, </w:t>
+      </w:r>
+      <w:proofErr w:type="spellStart"/>
+      <w:r>
+        <w:rPr>
+          <w:rFonts w:ascii="Times New Roman" w:hAnsi="Times New Roman" w:cs="Times New Roman"/>
+          <w:b/>
+          <w:bCs/>
+        </w:rPr>
+        <w:t>Keras</w:t>
+      </w:r>
+      <w:proofErr w:type="spellEnd"/>
+      <w:r>
+        <w:rPr>
+          <w:rFonts w:ascii="Times New Roman" w:hAnsi="Times New Roman" w:cs="Times New Roman"/>
+          <w:b/>
+          <w:bCs/>
+        </w:rPr>
+        <w:t xml:space="preserve"> &amp; </w:t>
+      </w:r>
+      <w:proofErr w:type="spellStart"/>
+      <w:r>
+        <w:rPr>
+          <w:rFonts w:ascii="Times New Roman" w:hAnsi="Times New Roman" w:cs="Times New Roman"/>
+          <w:b/>
+          <w:bCs/>
+        </w:rPr>
+        <w:t>TensorFlow</w:t>
+      </w:r>
+      <w:proofErr w:type="spellEnd"/>
+      <w:r>
+        <w:rPr>
+          <w:rFonts w:ascii="Times New Roman" w:hAnsi="Times New Roman" w:cs="Times New Roman"/>
+        </w:rPr>
+        <w:t>. 3. ed. Rio de Janeiro: Alta Books, 2023.</w:t>
+      </w:r>
+    </w:p>
+    <w:p>
+      <w:pPr>
+        <w:jc w:val="both"/>
+        <w:rPr>
+          <w:rFonts w:ascii="Times New Roman" w:hAnsi="Times New Roman" w:cs="Times New Roman"/>
+        </w:rPr>
+      </w:pPr>
+    </w:p>
+    <w:p>
+      <w:pPr>
+        <w:jc w:val="both"/>
+        <w:rPr>
+          <w:rFonts w:ascii="Times New Roman" w:hAnsi="Times New Roman" w:cs="Times New Roman"/>
+        </w:rPr>
+      </w:pPr>
+      <w:r>
+        <w:rPr>
+          <w:rFonts w:ascii="Times New Roman" w:hAnsi="Times New Roman" w:cs="Times New Roman"/>
+          <w:lang w:val="en-US"/>
+        </w:rPr>
+        <w:t xml:space="preserve">HASTIE, Trevor; TIBSHIRANI, Robert; FRIEDMAN, Jerome. </w:t>
+      </w:r>
+      <w:r>
+        <w:rPr>
+          <w:rFonts w:ascii="Times New Roman" w:hAnsi="Times New Roman" w:cs="Times New Roman"/>
+          <w:b/>
+          <w:bCs/>
+          <w:lang w:val="en-US"/>
+        </w:rPr>
+        <w:t>The Elements of Statistical Learning: Data Mining, Inference, and Prediction</w:t>
+      </w:r>
+      <w:r>
+        <w:rPr>
+          <w:rFonts w:ascii="Times New Roman" w:hAnsi="Times New Roman" w:cs="Times New Roman"/>
+          <w:lang w:val="en-US"/>
+        </w:rPr>
+        <w:t xml:space="preserve">. </w:t>
+      </w:r>
+      <w:r>
+        <w:rPr>
+          <w:rFonts w:ascii="Times New Roman" w:hAnsi="Times New Roman" w:cs="Times New Roman"/>
+        </w:rPr>
+        <w:t>2. ed. New York: Springer, 2009.</w:t>
+      </w:r>
+    </w:p>
+    <w:p>
+      <w:pPr>
+        <w:jc w:val="both"/>
+        <w:rPr>
+          <w:rFonts w:ascii="Times New Roman" w:hAnsi="Times New Roman" w:cs="Times New Roman"/>
+        </w:rPr>
+      </w:pPr>
+    </w:p>
+    <w:p>
+      <w:pPr>
+        <w:jc w:val="both"/>
+        <w:rPr>
+          <w:rFonts w:ascii="Times New Roman" w:hAnsi="Times New Roman" w:cs="Times New Roman"/>
+        </w:rPr>
+      </w:pPr>
+      <w:r>
+        <w:rPr>
+          <w:rFonts w:ascii="Times New Roman" w:hAnsi="Times New Roman" w:cs="Times New Roman"/>
+          <w:lang w:val="en-US"/>
+        </w:rPr>
+        <w:t xml:space="preserve">DOMINGOS, Pedro. The Role of Occam's Razor in Knowledge Discovery. </w:t>
+      </w:r>
+      <w:r>
+        <w:rPr>
+          <w:rFonts w:ascii="Times New Roman" w:hAnsi="Times New Roman" w:cs="Times New Roman"/>
+          <w:b/>
+          <w:bCs/>
+        </w:rPr>
+        <w:t xml:space="preserve">Data Mining </w:t>
+      </w:r>
+      <w:proofErr w:type="spellStart"/>
+      <w:r>
+        <w:rPr>
+          <w:rFonts w:ascii="Times New Roman" w:hAnsi="Times New Roman" w:cs="Times New Roman"/>
+          <w:b/>
+          <w:bCs/>
+        </w:rPr>
+        <w:t>and</w:t>
+      </w:r>
+      <w:proofErr w:type="spellEnd"/>
+      <w:r>
+        <w:rPr>
+          <w:rFonts w:ascii="Times New Roman" w:hAnsi="Times New Roman" w:cs="Times New Roman"/>
+          <w:b/>
+          <w:bCs/>
+        </w:rPr>
+        <w:t xml:space="preserve"> </w:t>
+      </w:r>
+      <w:proofErr w:type="spellStart"/>
+      <w:r>
+        <w:rPr>
+          <w:rFonts w:ascii="Times New Roman" w:hAnsi="Times New Roman" w:cs="Times New Roman"/>
+          <w:b/>
+          <w:bCs/>
+        </w:rPr>
+        <w:t>Knowledge</w:t>
+      </w:r>
+      <w:proofErr w:type="spellEnd"/>
+      <w:r>
+        <w:rPr>
+          <w:rFonts w:ascii="Times New Roman" w:hAnsi="Times New Roman" w:cs="Times New Roman"/>
+          <w:b/>
+          <w:bCs/>
+        </w:rPr>
+        <w:t xml:space="preserve"> Discovery</w:t>
+      </w:r>
+      <w:r>
+        <w:rPr>
+          <w:rFonts w:ascii="Times New Roman" w:hAnsi="Times New Roman" w:cs="Times New Roman"/>
+        </w:rPr>
+        <w:t>, v. 3, n. 4, p. 409-425, 1999.</w:t>
+      </w:r>
+    </w:p>
+    <w:p>
+      <w:pPr>
+        <w:jc w:val="both"/>
+        <w:rPr>
+          <w:rFonts w:ascii="Times New Roman" w:hAnsi="Times New Roman" w:cs="Times New Roman"/>
+        </w:rPr>
+      </w:pPr>
+    </w:p>
+    <w:p>
+      <w:pPr>
+        <w:jc w:val="both"/>
+        <w:rPr>
+          <w:rFonts w:ascii="Times New Roman" w:hAnsi="Times New Roman" w:cs="Times New Roman"/>
+          <w:lang w:val="en-US"/>
+        </w:rPr>
+      </w:pPr>
+      <w:r>
+        <w:rPr>
+          <w:rFonts w:ascii="Times New Roman" w:hAnsi="Times New Roman" w:cs="Times New Roman"/>
+          <w:lang w:val="en-US"/>
+        </w:rPr>
+        <w:t xml:space="preserve">BLUMER, Anselm et al. Occam's Razor. </w:t>
+      </w:r>
+      <w:r>
+        <w:rPr>
+          <w:rFonts w:ascii="Times New Roman" w:hAnsi="Times New Roman" w:cs="Times New Roman"/>
+          <w:b/>
+          <w:bCs/>
+          <w:lang w:val="en-US"/>
+        </w:rPr>
+        <w:t>Information Processing Letters</w:t>
+      </w:r>
+      <w:r>
+        <w:rPr>
+          <w:rFonts w:ascii="Times New Roman" w:hAnsi="Times New Roman" w:cs="Times New Roman"/>
+          <w:lang w:val="en-US"/>
+        </w:rPr>
+        <w:t>, v. 24, n. 6, p. 377-380, 1987.</w:t>
+      </w:r>
+    </w:p>
+    <w:p>
+      <w:pPr>
+        <w:rPr>
+          <w:rFonts w:ascii="Times New Roman" w:hAnsi="Times New Roman" w:cs="Arial"/>
+          <w:b/>
+          <w:bCs/>
+          <w:sz w:val="24"/>
+          <w:lang w:val="en-US"/>
+        </w:rPr>
+      </w:pPr>
+      <w:r>
+        <w:rPr>
+          <w:lang w:val="en-US"/>
+        </w:rPr>
+        <w:br w:type="page"/>
+      </w:r>
+    </w:p>
+    <w:p>
+      <w:pPr>
+        <w:pStyle w:val="Estilo1"/>
+        <w:ind w:left="0" w:firstLine="0"/>
+      </w:pPr>
+      <w:bookmarkStart w:id="15" w:name="_Toc200725028"/>
+      <w:r>
+        <w:lastRenderedPageBreak/>
+        <w:t>APÊNDICE A – CAPTURA DE TELA D</w:t>
+      </w:r>
+      <w:r>
+        <w:t>A SUBMISSÃO DO ARQUIVO NA PLATAFORMA KAGGLE</w:t>
+      </w:r>
+      <w:bookmarkEnd w:id="15"/>
+    </w:p>
+    <w:p>
+      <w:pPr>
+        <w:rPr>
+          <w:noProof/>
+        </w:rPr>
+      </w:pPr>
+      <w:r>
+        <w:drawing>
+          <wp:inline distT="0" distB="0" distL="0" distR="0" wp14:anchorId="24363C6F" wp14:editId="489AA4A4">
+            <wp:extent cx="5760085" cy="1866265"/>
+            <wp:effectExtent l="0" t="0" r="0" b="635"/>
+            <wp:docPr id="1891900441" name="Imagem 5" descr="Interface gráfica do usuário&#10;&#10;O conteúdo gerado por IA pode estar incorreto."/>
+            <wp:cNvGraphicFramePr>
+              <a:graphicFrameLocks xmlns:a="http://schemas.openxmlformats.org/drawingml/2006/main" noChangeAspect="1"/>
+            </wp:cNvGraphicFramePr>
+            <a:graphic xmlns:a="http://schemas.openxmlformats.org/drawingml/2006/main">
+              <a:graphicData uri="http://schemas.openxmlformats.org/drawingml/2006/picture">
+                <pic:pic xmlns:pic="http://schemas.openxmlformats.org/drawingml/2006/picture">
+                  <pic:nvPicPr>
+                    <pic:cNvPr id="1891900441" name="Imagem 5" descr="Interface gráfica do usuário&#10;&#10;O conteúdo gerado por IA pode estar incorreto."/>
+                    <pic:cNvPicPr>
+                      <a:picLocks noChangeAspect="1" noChangeArrowheads="1"/>
+                    </pic:cNvPicPr>
+                  </pic:nvPicPr>
+                  <pic:blipFill>
+                    <a:blip r:embed="rId8">
+                      <a:extLst>
+                        <a:ext uri="{28A0092B-C50C-407E-A947-70E740481C1C}">
+                          <a14:useLocalDpi xmlns:a14="http://schemas.microsoft.com/office/drawing/2010/main" val="0"/>
+                        </a:ext>
+                      </a:extLst>
+                    </a:blip>
+                    <a:srcRect/>
+                    <a:stretch>
+                      <a:fillRect/>
+                    </a:stretch>
+                  </pic:blipFill>
+                  <pic:spPr bwMode="auto">
+                    <a:xfrm>
+                      <a:off x="0" y="0"/>
+                      <a:ext cx="5760085" cy="1866265"/>
+                    </a:xfrm>
+                    <a:prstGeom prst="rect">
+                      <a:avLst/>
+                    </a:prstGeom>
+                    <a:noFill/>
+                    <a:ln>
+                      <a:noFill/>
+                    </a:ln>
+                  </pic:spPr>
+                </pic:pic>
+              </a:graphicData>
+            </a:graphic>
+          </wp:inline>
+        </w:drawing>
+      </w:r>
+    </w:p>
+    <w:p/>
+    <w:p>
+      <w:pPr>
+        <w:pStyle w:val="Estilo1"/>
+        <w:ind w:left="0" w:firstLine="0"/>
+      </w:pPr>
+      <w:bookmarkStart w:id="16" w:name="_Toc200725029"/>
+      <w:r>
+        <w:t xml:space="preserve">APÊNDICE </w:t>
+      </w:r>
+      <w:r>
+        <w:t>B</w:t>
+      </w:r>
+      <w:r>
+        <w:t xml:space="preserve"> – CAPTURA DE TELA D</w:t>
+      </w:r>
+      <w:r>
+        <w:t xml:space="preserve">A </w:t>
+      </w:r>
+      <w:r>
+        <w:t>CLASSIFICAÇÃO</w:t>
+      </w:r>
+      <w:r>
+        <w:t xml:space="preserve"> </w:t>
+      </w:r>
+      <w:r>
+        <w:t>NO LEADERBOARD DA PLATAFORMA KAGGLE</w:t>
+      </w:r>
+      <w:bookmarkEnd w:id="16"/>
+    </w:p>
+    <w:p>
+      <w:r>
+        <w:drawing>
+          <wp:inline distT="0" distB="0" distL="0" distR="0" wp14:anchorId="1F3A65DF" wp14:editId="4B6691FE">
+            <wp:extent cx="5760085" cy="2783205"/>
+            <wp:effectExtent l="0" t="0" r="0" b="0"/>
+            <wp:docPr id="1402922270" name="Imagem 6" descr="Tela de computador com jogo&#10;&#10;O conteúdo gerado por IA pode estar incorreto."/>
+            <wp:cNvGraphicFramePr>
+              <a:graphicFrameLocks xmlns:a="http://schemas.openxmlformats.org/drawingml/2006/main" noChangeAspect="1"/>
+            </wp:cNvGraphicFramePr>
+            <a:graphic xmlns:a="http://schemas.openxmlformats.org/drawingml/2006/main">
+              <a:graphicData uri="http://schemas.openxmlformats.org/drawingml/2006/picture">
+                <pic:pic xmlns:pic="http://schemas.openxmlformats.org/drawingml/2006/picture">
+                  <pic:nvPicPr>
+                    <pic:cNvPr id="1402922270" name="Imagem 6" descr="Tela de computador com jogo&#10;&#10;O conteúdo gerado por IA pode estar incorreto."/>
+                    <pic:cNvPicPr>
+                      <a:picLocks noChangeAspect="1" noChangeArrowheads="1"/>
+                    </pic:cNvPicPr>
+                  </pic:nvPicPr>
+                  <pic:blipFill>
+                    <a:blip r:embed="rId9" cstate="print">
+                      <a:extLst>
+                        <a:ext uri="{28A0092B-C50C-407E-A947-70E740481C1C}">
+                          <a14:useLocalDpi xmlns:a14="http://schemas.microsoft.com/office/drawing/2010/main" val="0"/>
+                        </a:ext>
+                      </a:extLst>
+                    </a:blip>
+                    <a:srcRect/>
+                    <a:stretch>
+                      <a:fillRect/>
+                    </a:stretch>
+                  </pic:blipFill>
+                  <pic:spPr bwMode="auto">
+                    <a:xfrm>
+                      <a:off x="0" y="0"/>
+                      <a:ext cx="5760085" cy="2783205"/>
+                    </a:xfrm>
+                    <a:prstGeom prst="rect">
+                      <a:avLst/>
+                    </a:prstGeom>
+                    <a:noFill/>
+                    <a:ln>
+                      <a:noFill/>
+                    </a:ln>
+                  </pic:spPr>
+                </pic:pic>
+              </a:graphicData>
+            </a:graphic>
+          </wp:inline>
+        </w:drawing>
+      </w:r>
+    </w:p>
+    <w:p>
+      <w:pPr>
+        <w:tabs>
+          <w:tab w:val="left" w:pos="3757"/>
+        </w:tabs>
+      </w:pPr>
     </w:p>
     <w:sectPr>
       <w:pgSz w:w="11906" w:h="16838"/>
@@ -7314,6 +8050,29 @@
       </w:tblBorders>
     </w:tblPr>
   </w:style>
+  <w:style w:type="character" w:styleId="Hyperlink">
+    <w:name w:val="Hyperlink"/>
+    <w:basedOn w:val="Fontepargpadro"/>
+    <w:uiPriority w:val="99"/>
+    <w:unhideWhenUsed/>
+    <w:rsid w:val="00B17DFE"/>
+    <w:rPr>
+      <w:color w:val="467886" w:themeColor="hyperlink"/>
+      <w:u w:val="single"/>
+    </w:rPr>
+  </w:style>
+  <w:style w:type="character" w:styleId="MenoPendente">
+    <w:name w:val="Unresolved Mention"/>
+    <w:basedOn w:val="Fontepargpadro"/>
+    <w:uiPriority w:val="99"/>
+    <w:semiHidden/>
+    <w:unhideWhenUsed/>
+    <w:rsid w:val="00B17DFE"/>
+    <w:rPr>
+      <w:color w:val="605E5C"/>
+      <w:shd w:val="clear" w:color="auto" w:fill="E1DFDD"/>
+    </w:rPr>
+  </w:style>
 </w:styles>
 </file>
 

</xml_diff>